<commit_message>
Editando archivo Main.js y Main.css
</commit_message>
<xml_diff>
--- a/docs/Desarrollo de aplicación para pruebas o test en línea con la pila MERN.docx
+++ b/docs/Desarrollo de aplicación para pruebas o test en línea con la pila MERN.docx
@@ -1027,6 +1027,4534 @@
     <w:p>
       <w:pPr>
         <w:jc w:val="both"/>
+        <w:rPr>
+          <w:lang w:val="es-MX"/>
+        </w:rPr>
+      </w:pPr>
+      <w:r>
+        <w:rPr>
+          <w:lang w:val="es-MX"/>
+        </w:rPr>
+        <w:lastRenderedPageBreak/>
+        <w:t>Instalando las librerías:</w:t>
+      </w:r>
+    </w:p>
+    <w:p>
+      <w:pPr>
+        <w:jc w:val="both"/>
+        <w:rPr>
+          <w:lang w:val="es-MX"/>
+        </w:rPr>
+      </w:pPr>
+      <w:r>
+        <w:rPr>
+          <w:noProof/>
+        </w:rPr>
+        <w:drawing>
+          <wp:inline distT="0" distB="0" distL="0" distR="0" wp14:anchorId="6D0E335E" wp14:editId="54D59F86">
+            <wp:extent cx="5562600" cy="419100"/>
+            <wp:effectExtent l="0" t="0" r="0" b="0"/>
+            <wp:docPr id="1129553694" name="Imagen 1"/>
+            <wp:cNvGraphicFramePr>
+              <a:graphicFrameLocks xmlns:a="http://schemas.openxmlformats.org/drawingml/2006/main" noChangeAspect="1"/>
+            </wp:cNvGraphicFramePr>
+            <a:graphic xmlns:a="http://schemas.openxmlformats.org/drawingml/2006/main">
+              <a:graphicData uri="http://schemas.openxmlformats.org/drawingml/2006/picture">
+                <pic:pic xmlns:pic="http://schemas.openxmlformats.org/drawingml/2006/picture">
+                  <pic:nvPicPr>
+                    <pic:cNvPr id="1129553694" name=""/>
+                    <pic:cNvPicPr/>
+                  </pic:nvPicPr>
+                  <pic:blipFill>
+                    <a:blip r:embed="rId18"/>
+                    <a:stretch>
+                      <a:fillRect/>
+                    </a:stretch>
+                  </pic:blipFill>
+                  <pic:spPr>
+                    <a:xfrm>
+                      <a:off x="0" y="0"/>
+                      <a:ext cx="5562600" cy="419100"/>
+                    </a:xfrm>
+                    <a:prstGeom prst="rect">
+                      <a:avLst/>
+                    </a:prstGeom>
+                  </pic:spPr>
+                </pic:pic>
+              </a:graphicData>
+            </a:graphic>
+          </wp:inline>
+        </w:drawing>
+      </w:r>
+    </w:p>
+    <w:p>
+      <w:pPr>
+        <w:jc w:val="both"/>
+        <w:rPr>
+          <w:lang w:val="es-MX"/>
+        </w:rPr>
+      </w:pPr>
+      <w:proofErr w:type="spellStart"/>
+      <w:r>
+        <w:rPr>
+          <w:lang w:val="es-MX"/>
+        </w:rPr>
+        <w:t>npm</w:t>
+      </w:r>
+      <w:proofErr w:type="spellEnd"/>
+      <w:r>
+        <w:rPr>
+          <w:lang w:val="es-MX"/>
+        </w:rPr>
+        <w:t xml:space="preserve"> i </w:t>
+      </w:r>
+      <w:proofErr w:type="spellStart"/>
+      <w:r>
+        <w:rPr>
+          <w:lang w:val="es-MX"/>
+        </w:rPr>
+        <w:t>react-redux</w:t>
+      </w:r>
+      <w:proofErr w:type="spellEnd"/>
+      <w:r>
+        <w:rPr>
+          <w:lang w:val="es-MX"/>
+        </w:rPr>
+        <w:t xml:space="preserve"> </w:t>
+      </w:r>
+      <w:proofErr w:type="spellStart"/>
+      <w:r>
+        <w:rPr>
+          <w:lang w:val="es-MX"/>
+        </w:rPr>
+        <w:t>react</w:t>
+      </w:r>
+      <w:proofErr w:type="spellEnd"/>
+      <w:r>
+        <w:rPr>
+          <w:lang w:val="es-MX"/>
+        </w:rPr>
+        <w:t>-</w:t>
+      </w:r>
+      <w:proofErr w:type="spellStart"/>
+      <w:r>
+        <w:rPr>
+          <w:lang w:val="es-MX"/>
+        </w:rPr>
+        <w:t>router</w:t>
+      </w:r>
+      <w:proofErr w:type="spellEnd"/>
+      <w:r>
+        <w:rPr>
+          <w:lang w:val="es-MX"/>
+        </w:rPr>
+        <w:t xml:space="preserve">-dom </w:t>
+      </w:r>
+      <w:proofErr w:type="spellStart"/>
+      <w:r>
+        <w:rPr>
+          <w:lang w:val="es-MX"/>
+        </w:rPr>
+        <w:t>axios</w:t>
+      </w:r>
+      <w:proofErr w:type="spellEnd"/>
+    </w:p>
+    <w:p>
+      <w:pPr>
+        <w:jc w:val="both"/>
+        <w:rPr>
+          <w:lang w:val="es-MX"/>
+        </w:rPr>
+      </w:pPr>
+      <w:r>
+        <w:rPr>
+          <w:noProof/>
+        </w:rPr>
+        <w:drawing>
+          <wp:inline distT="0" distB="0" distL="0" distR="0" wp14:anchorId="4977DF29" wp14:editId="78052457">
+            <wp:extent cx="5612130" cy="1817370"/>
+            <wp:effectExtent l="0" t="0" r="7620" b="0"/>
+            <wp:docPr id="2105071119" name="Imagen 1" descr="Texto&#10;&#10;Descripción generada automáticamente"/>
+            <wp:cNvGraphicFramePr>
+              <a:graphicFrameLocks xmlns:a="http://schemas.openxmlformats.org/drawingml/2006/main" noChangeAspect="1"/>
+            </wp:cNvGraphicFramePr>
+            <a:graphic xmlns:a="http://schemas.openxmlformats.org/drawingml/2006/main">
+              <a:graphicData uri="http://schemas.openxmlformats.org/drawingml/2006/picture">
+                <pic:pic xmlns:pic="http://schemas.openxmlformats.org/drawingml/2006/picture">
+                  <pic:nvPicPr>
+                    <pic:cNvPr id="2105071119" name="Imagen 1" descr="Texto&#10;&#10;Descripción generada automáticamente"/>
+                    <pic:cNvPicPr/>
+                  </pic:nvPicPr>
+                  <pic:blipFill>
+                    <a:blip r:embed="rId19"/>
+                    <a:stretch>
+                      <a:fillRect/>
+                    </a:stretch>
+                  </pic:blipFill>
+                  <pic:spPr>
+                    <a:xfrm>
+                      <a:off x="0" y="0"/>
+                      <a:ext cx="5612130" cy="1817370"/>
+                    </a:xfrm>
+                    <a:prstGeom prst="rect">
+                      <a:avLst/>
+                    </a:prstGeom>
+                  </pic:spPr>
+                </pic:pic>
+              </a:graphicData>
+            </a:graphic>
+          </wp:inline>
+        </w:drawing>
+      </w:r>
+    </w:p>
+    <w:p>
+      <w:pPr>
+        <w:jc w:val="both"/>
+        <w:rPr>
+          <w:lang w:val="es-MX"/>
+        </w:rPr>
+      </w:pPr>
+    </w:p>
+    <w:p>
+      <w:pPr>
+        <w:jc w:val="both"/>
+        <w:rPr>
+          <w:lang w:val="es-MX"/>
+        </w:rPr>
+      </w:pPr>
+      <w:r>
+        <w:rPr>
+          <w:lang w:val="es-MX"/>
+        </w:rPr>
+        <w:t xml:space="preserve">Haciendo primer </w:t>
+      </w:r>
+      <w:proofErr w:type="spellStart"/>
+      <w:r>
+        <w:rPr>
+          <w:lang w:val="es-MX"/>
+        </w:rPr>
+        <w:t>commit</w:t>
+      </w:r>
+      <w:proofErr w:type="spellEnd"/>
+      <w:r>
+        <w:rPr>
+          <w:lang w:val="es-MX"/>
+        </w:rPr>
+        <w:t xml:space="preserve"> desde local a repositorio</w:t>
+      </w:r>
+    </w:p>
+    <w:p>
+      <w:pPr>
+        <w:jc w:val="both"/>
+        <w:rPr>
+          <w:lang w:val="es-MX"/>
+        </w:rPr>
+      </w:pPr>
+      <w:r>
+        <w:rPr>
+          <w:noProof/>
+        </w:rPr>
+        <w:drawing>
+          <wp:inline distT="0" distB="0" distL="0" distR="0" wp14:anchorId="28D1D99F" wp14:editId="75B1104D">
+            <wp:extent cx="5612130" cy="3155315"/>
+            <wp:effectExtent l="0" t="0" r="7620" b="6985"/>
+            <wp:docPr id="88086429" name="Imagen 1"/>
+            <wp:cNvGraphicFramePr>
+              <a:graphicFrameLocks xmlns:a="http://schemas.openxmlformats.org/drawingml/2006/main" noChangeAspect="1"/>
+            </wp:cNvGraphicFramePr>
+            <a:graphic xmlns:a="http://schemas.openxmlformats.org/drawingml/2006/main">
+              <a:graphicData uri="http://schemas.openxmlformats.org/drawingml/2006/picture">
+                <pic:pic xmlns:pic="http://schemas.openxmlformats.org/drawingml/2006/picture">
+                  <pic:nvPicPr>
+                    <pic:cNvPr id="88086429" name=""/>
+                    <pic:cNvPicPr/>
+                  </pic:nvPicPr>
+                  <pic:blipFill>
+                    <a:blip r:embed="rId20"/>
+                    <a:stretch>
+                      <a:fillRect/>
+                    </a:stretch>
+                  </pic:blipFill>
+                  <pic:spPr>
+                    <a:xfrm>
+                      <a:off x="0" y="0"/>
+                      <a:ext cx="5612130" cy="3155315"/>
+                    </a:xfrm>
+                    <a:prstGeom prst="rect">
+                      <a:avLst/>
+                    </a:prstGeom>
+                  </pic:spPr>
+                </pic:pic>
+              </a:graphicData>
+            </a:graphic>
+          </wp:inline>
+        </w:drawing>
+      </w:r>
+    </w:p>
+    <w:p>
+      <w:pPr>
+        <w:jc w:val="both"/>
+        <w:rPr>
+          <w:lang w:val="es-MX"/>
+        </w:rPr>
+      </w:pPr>
+      <w:r>
+        <w:rPr>
+          <w:noProof/>
+        </w:rPr>
+        <w:lastRenderedPageBreak/>
+        <w:drawing>
+          <wp:inline distT="0" distB="0" distL="0" distR="0" wp14:anchorId="64AE14BA" wp14:editId="383DAE3B">
+            <wp:extent cx="5612130" cy="3155315"/>
+            <wp:effectExtent l="0" t="0" r="7620" b="6985"/>
+            <wp:docPr id="174146833" name="Imagen 1"/>
+            <wp:cNvGraphicFramePr>
+              <a:graphicFrameLocks xmlns:a="http://schemas.openxmlformats.org/drawingml/2006/main" noChangeAspect="1"/>
+            </wp:cNvGraphicFramePr>
+            <a:graphic xmlns:a="http://schemas.openxmlformats.org/drawingml/2006/main">
+              <a:graphicData uri="http://schemas.openxmlformats.org/drawingml/2006/picture">
+                <pic:pic xmlns:pic="http://schemas.openxmlformats.org/drawingml/2006/picture">
+                  <pic:nvPicPr>
+                    <pic:cNvPr id="174146833" name=""/>
+                    <pic:cNvPicPr/>
+                  </pic:nvPicPr>
+                  <pic:blipFill>
+                    <a:blip r:embed="rId21"/>
+                    <a:stretch>
+                      <a:fillRect/>
+                    </a:stretch>
+                  </pic:blipFill>
+                  <pic:spPr>
+                    <a:xfrm>
+                      <a:off x="0" y="0"/>
+                      <a:ext cx="5612130" cy="3155315"/>
+                    </a:xfrm>
+                    <a:prstGeom prst="rect">
+                      <a:avLst/>
+                    </a:prstGeom>
+                  </pic:spPr>
+                </pic:pic>
+              </a:graphicData>
+            </a:graphic>
+          </wp:inline>
+        </w:drawing>
+      </w:r>
+    </w:p>
+    <w:p>
+      <w:pPr>
+        <w:jc w:val="both"/>
+        <w:rPr>
+          <w:lang w:val="es-MX"/>
+        </w:rPr>
+      </w:pPr>
+    </w:p>
+    <w:p>
+      <w:pPr>
+        <w:pStyle w:val="Ttulo2"/>
+        <w:rPr>
+          <w:lang w:val="es-MX"/>
+        </w:rPr>
+      </w:pPr>
+      <w:r>
+        <w:rPr>
+          <w:lang w:val="es-MX"/>
+        </w:rPr>
+        <w:t>Creando las rutas</w:t>
+      </w:r>
+    </w:p>
+    <w:p>
+      <w:pPr>
+        <w:spacing w:after="0" w:line="240" w:lineRule="auto"/>
+      </w:pPr>
+      <w:proofErr w:type="spellStart"/>
+      <w:r>
+        <w:t>import</w:t>
+      </w:r>
+      <w:proofErr w:type="spellEnd"/>
+      <w:r>
+        <w:t xml:space="preserve"> {</w:t>
+      </w:r>
+      <w:proofErr w:type="spellStart"/>
+      <w:proofErr w:type="gramStart"/>
+      <w:r>
+        <w:t>createBrowserRouter,</w:t>
+      </w:r>
+      <w:r>
+        <w:t>R</w:t>
+      </w:r>
+      <w:r>
+        <w:t>outerProvider</w:t>
+      </w:r>
+      <w:proofErr w:type="spellEnd"/>
+      <w:proofErr w:type="gramEnd"/>
+      <w:r>
+        <w:t xml:space="preserve">} </w:t>
+      </w:r>
+      <w:proofErr w:type="spellStart"/>
+      <w:r>
+        <w:t>from</w:t>
+      </w:r>
+      <w:proofErr w:type="spellEnd"/>
+      <w:r>
+        <w:t xml:space="preserve"> "</w:t>
+      </w:r>
+      <w:proofErr w:type="spellStart"/>
+      <w:r>
+        <w:t>react</w:t>
+      </w:r>
+      <w:proofErr w:type="spellEnd"/>
+      <w:r>
+        <w:t>-</w:t>
+      </w:r>
+      <w:proofErr w:type="spellStart"/>
+      <w:r>
+        <w:t>router</w:t>
+      </w:r>
+      <w:proofErr w:type="spellEnd"/>
+      <w:r>
+        <w:t>-dom"</w:t>
+      </w:r>
+    </w:p>
+    <w:p>
+      <w:pPr>
+        <w:spacing w:after="0" w:line="240" w:lineRule="auto"/>
+        <w:rPr>
+          <w:lang w:val="es-MX"/>
+        </w:rPr>
+      </w:pPr>
+      <w:proofErr w:type="spellStart"/>
+      <w:r>
+        <w:rPr>
+          <w:lang w:val="es-MX"/>
+        </w:rPr>
+        <w:t>const</w:t>
+      </w:r>
+      <w:proofErr w:type="spellEnd"/>
+      <w:r>
+        <w:rPr>
+          <w:lang w:val="es-MX"/>
+        </w:rPr>
+        <w:t xml:space="preserve"> </w:t>
+      </w:r>
+      <w:proofErr w:type="spellStart"/>
+      <w:r>
+        <w:rPr>
+          <w:lang w:val="es-MX"/>
+        </w:rPr>
+        <w:t>router</w:t>
+      </w:r>
+      <w:proofErr w:type="spellEnd"/>
+      <w:r>
+        <w:rPr>
+          <w:lang w:val="es-MX"/>
+        </w:rPr>
+        <w:t xml:space="preserve"> = </w:t>
+      </w:r>
+      <w:proofErr w:type="spellStart"/>
+      <w:proofErr w:type="gramStart"/>
+      <w:r>
+        <w:rPr>
+          <w:lang w:val="es-MX"/>
+        </w:rPr>
+        <w:t>createBrowserRouter</w:t>
+      </w:r>
+      <w:proofErr w:type="spellEnd"/>
+      <w:r>
+        <w:rPr>
+          <w:lang w:val="es-MX"/>
+        </w:rPr>
+        <w:t>(</w:t>
+      </w:r>
+      <w:proofErr w:type="gramEnd"/>
+      <w:r>
+        <w:rPr>
+          <w:lang w:val="es-MX"/>
+        </w:rPr>
+        <w:t>[</w:t>
+      </w:r>
+    </w:p>
+    <w:p>
+      <w:pPr>
+        <w:spacing w:after="0" w:line="240" w:lineRule="auto"/>
+        <w:rPr>
+          <w:lang w:val="es-MX"/>
+        </w:rPr>
+      </w:pPr>
+      <w:r>
+        <w:rPr>
+          <w:lang w:val="es-MX"/>
+        </w:rPr>
+        <w:t xml:space="preserve">  {</w:t>
+      </w:r>
+    </w:p>
+    <w:p>
+      <w:pPr>
+        <w:spacing w:after="0" w:line="240" w:lineRule="auto"/>
+        <w:rPr>
+          <w:lang w:val="es-MX"/>
+        </w:rPr>
+      </w:pPr>
+      <w:r>
+        <w:rPr>
+          <w:lang w:val="es-MX"/>
+        </w:rPr>
+        <w:t xml:space="preserve">    </w:t>
+      </w:r>
+      <w:proofErr w:type="spellStart"/>
+      <w:r>
+        <w:rPr>
+          <w:lang w:val="es-MX"/>
+        </w:rPr>
+        <w:t>path</w:t>
+      </w:r>
+      <w:proofErr w:type="spellEnd"/>
+      <w:r>
+        <w:rPr>
+          <w:lang w:val="es-MX"/>
+        </w:rPr>
+        <w:t>:'/',</w:t>
+      </w:r>
+    </w:p>
+    <w:p>
+      <w:pPr>
+        <w:spacing w:after="0" w:line="240" w:lineRule="auto"/>
+        <w:rPr>
+          <w:lang w:val="es-MX"/>
+        </w:rPr>
+      </w:pPr>
+      <w:r>
+        <w:rPr>
+          <w:lang w:val="es-MX"/>
+        </w:rPr>
+        <w:t xml:space="preserve">    </w:t>
+      </w:r>
+      <w:proofErr w:type="spellStart"/>
+      <w:r>
+        <w:rPr>
+          <w:lang w:val="es-MX"/>
+        </w:rPr>
+        <w:t>element</w:t>
+      </w:r>
+      <w:proofErr w:type="spellEnd"/>
+      <w:r>
+        <w:rPr>
+          <w:lang w:val="es-MX"/>
+        </w:rPr>
+        <w:t>: &lt;</w:t>
+      </w:r>
+      <w:proofErr w:type="spellStart"/>
+      <w:r>
+        <w:rPr>
+          <w:lang w:val="es-MX"/>
+        </w:rPr>
+        <w:t>div</w:t>
+      </w:r>
+      <w:proofErr w:type="spellEnd"/>
+      <w:r>
+        <w:rPr>
+          <w:lang w:val="es-MX"/>
+        </w:rPr>
+        <w:t>&gt;</w:t>
+      </w:r>
+      <w:proofErr w:type="spellStart"/>
+      <w:r>
+        <w:rPr>
+          <w:lang w:val="es-MX"/>
+        </w:rPr>
+        <w:t>Root</w:t>
+      </w:r>
+      <w:proofErr w:type="spellEnd"/>
+      <w:r>
+        <w:rPr>
+          <w:lang w:val="es-MX"/>
+        </w:rPr>
+        <w:t xml:space="preserve"> </w:t>
+      </w:r>
+      <w:proofErr w:type="spellStart"/>
+      <w:r>
+        <w:rPr>
+          <w:lang w:val="es-MX"/>
+        </w:rPr>
+        <w:t>Element</w:t>
+      </w:r>
+      <w:proofErr w:type="spellEnd"/>
+      <w:r>
+        <w:rPr>
+          <w:lang w:val="es-MX"/>
+        </w:rPr>
+        <w:t>&lt;/</w:t>
+      </w:r>
+      <w:proofErr w:type="spellStart"/>
+      <w:r>
+        <w:rPr>
+          <w:lang w:val="es-MX"/>
+        </w:rPr>
+        <w:t>div</w:t>
+      </w:r>
+      <w:proofErr w:type="spellEnd"/>
+      <w:r>
+        <w:rPr>
+          <w:lang w:val="es-MX"/>
+        </w:rPr>
+        <w:t>&gt;</w:t>
+      </w:r>
+    </w:p>
+    <w:p>
+      <w:pPr>
+        <w:spacing w:after="0" w:line="240" w:lineRule="auto"/>
+        <w:rPr>
+          <w:lang w:val="es-MX"/>
+        </w:rPr>
+      </w:pPr>
+      <w:r>
+        <w:rPr>
+          <w:lang w:val="es-MX"/>
+        </w:rPr>
+        <w:t xml:space="preserve">  },</w:t>
+      </w:r>
+    </w:p>
+    <w:p>
+      <w:pPr>
+        <w:spacing w:after="0" w:line="240" w:lineRule="auto"/>
+        <w:rPr>
+          <w:lang w:val="es-MX"/>
+        </w:rPr>
+      </w:pPr>
+      <w:r>
+        <w:rPr>
+          <w:lang w:val="es-MX"/>
+        </w:rPr>
+        <w:t xml:space="preserve">  {</w:t>
+      </w:r>
+    </w:p>
+    <w:p>
+      <w:pPr>
+        <w:spacing w:after="0" w:line="240" w:lineRule="auto"/>
+        <w:rPr>
+          <w:lang w:val="es-MX"/>
+        </w:rPr>
+      </w:pPr>
+      <w:r>
+        <w:rPr>
+          <w:lang w:val="es-MX"/>
+        </w:rPr>
+        <w:t xml:space="preserve">    </w:t>
+      </w:r>
+      <w:proofErr w:type="spellStart"/>
+      <w:r>
+        <w:rPr>
+          <w:lang w:val="es-MX"/>
+        </w:rPr>
+        <w:t>path</w:t>
+      </w:r>
+      <w:proofErr w:type="spellEnd"/>
+      <w:r>
+        <w:rPr>
+          <w:lang w:val="es-MX"/>
+        </w:rPr>
+        <w:t>:'/quiz',</w:t>
+      </w:r>
+    </w:p>
+    <w:p>
+      <w:pPr>
+        <w:spacing w:after="0" w:line="240" w:lineRule="auto"/>
+        <w:rPr>
+          <w:lang w:val="es-MX"/>
+        </w:rPr>
+      </w:pPr>
+      <w:r>
+        <w:rPr>
+          <w:lang w:val="es-MX"/>
+        </w:rPr>
+        <w:t xml:space="preserve">    </w:t>
+      </w:r>
+      <w:proofErr w:type="spellStart"/>
+      <w:r>
+        <w:rPr>
+          <w:lang w:val="es-MX"/>
+        </w:rPr>
+        <w:t>element</w:t>
+      </w:r>
+      <w:proofErr w:type="spellEnd"/>
+      <w:r>
+        <w:rPr>
+          <w:lang w:val="es-MX"/>
+        </w:rPr>
+        <w:t>: &lt;</w:t>
+      </w:r>
+      <w:proofErr w:type="spellStart"/>
+      <w:r>
+        <w:rPr>
+          <w:lang w:val="es-MX"/>
+        </w:rPr>
+        <w:t>div</w:t>
+      </w:r>
+      <w:proofErr w:type="spellEnd"/>
+      <w:r>
+        <w:rPr>
+          <w:lang w:val="es-MX"/>
+        </w:rPr>
+        <w:t xml:space="preserve">&gt;Quiz </w:t>
+      </w:r>
+      <w:proofErr w:type="spellStart"/>
+      <w:r>
+        <w:rPr>
+          <w:lang w:val="es-MX"/>
+        </w:rPr>
+        <w:t>Component</w:t>
+      </w:r>
+      <w:proofErr w:type="spellEnd"/>
+      <w:r>
+        <w:rPr>
+          <w:lang w:val="es-MX"/>
+        </w:rPr>
+        <w:t>&lt;/</w:t>
+      </w:r>
+      <w:proofErr w:type="spellStart"/>
+      <w:r>
+        <w:rPr>
+          <w:lang w:val="es-MX"/>
+        </w:rPr>
+        <w:t>div</w:t>
+      </w:r>
+      <w:proofErr w:type="spellEnd"/>
+      <w:r>
+        <w:rPr>
+          <w:lang w:val="es-MX"/>
+        </w:rPr>
+        <w:t>&gt;</w:t>
+      </w:r>
+    </w:p>
+    <w:p>
+      <w:pPr>
+        <w:spacing w:after="0" w:line="240" w:lineRule="auto"/>
+        <w:rPr>
+          <w:lang w:val="es-MX"/>
+        </w:rPr>
+      </w:pPr>
+      <w:r>
+        <w:rPr>
+          <w:lang w:val="es-MX"/>
+        </w:rPr>
+        <w:t xml:space="preserve">  },</w:t>
+      </w:r>
+    </w:p>
+    <w:p>
+      <w:pPr>
+        <w:spacing w:after="0" w:line="240" w:lineRule="auto"/>
+        <w:rPr>
+          <w:lang w:val="es-MX"/>
+        </w:rPr>
+      </w:pPr>
+      <w:r>
+        <w:rPr>
+          <w:lang w:val="es-MX"/>
+        </w:rPr>
+        <w:t xml:space="preserve">  {</w:t>
+      </w:r>
+    </w:p>
+    <w:p>
+      <w:pPr>
+        <w:spacing w:after="0" w:line="240" w:lineRule="auto"/>
+        <w:rPr>
+          <w:lang w:val="es-MX"/>
+        </w:rPr>
+      </w:pPr>
+      <w:r>
+        <w:rPr>
+          <w:lang w:val="es-MX"/>
+        </w:rPr>
+        <w:t xml:space="preserve">    </w:t>
+      </w:r>
+      <w:proofErr w:type="spellStart"/>
+      <w:r>
+        <w:rPr>
+          <w:lang w:val="es-MX"/>
+        </w:rPr>
+        <w:t>path</w:t>
+      </w:r>
+      <w:proofErr w:type="spellEnd"/>
+      <w:r>
+        <w:rPr>
+          <w:lang w:val="es-MX"/>
+        </w:rPr>
+        <w:t>:'/</w:t>
+      </w:r>
+      <w:proofErr w:type="spellStart"/>
+      <w:r>
+        <w:rPr>
+          <w:lang w:val="es-MX"/>
+        </w:rPr>
+        <w:t>result</w:t>
+      </w:r>
+      <w:proofErr w:type="spellEnd"/>
+      <w:r>
+        <w:rPr>
+          <w:lang w:val="es-MX"/>
+        </w:rPr>
+        <w:t>',</w:t>
+      </w:r>
+    </w:p>
+    <w:p>
+      <w:pPr>
+        <w:spacing w:after="0" w:line="240" w:lineRule="auto"/>
+        <w:rPr>
+          <w:lang w:val="es-MX"/>
+        </w:rPr>
+      </w:pPr>
+      <w:r>
+        <w:rPr>
+          <w:lang w:val="es-MX"/>
+        </w:rPr>
+        <w:t xml:space="preserve">    </w:t>
+      </w:r>
+      <w:proofErr w:type="spellStart"/>
+      <w:r>
+        <w:rPr>
+          <w:lang w:val="es-MX"/>
+        </w:rPr>
+        <w:t>element</w:t>
+      </w:r>
+      <w:proofErr w:type="spellEnd"/>
+      <w:r>
+        <w:rPr>
+          <w:lang w:val="es-MX"/>
+        </w:rPr>
+        <w:t>: &lt;</w:t>
+      </w:r>
+      <w:proofErr w:type="spellStart"/>
+      <w:r>
+        <w:rPr>
+          <w:lang w:val="es-MX"/>
+        </w:rPr>
+        <w:t>div</w:t>
+      </w:r>
+      <w:proofErr w:type="spellEnd"/>
+      <w:r>
+        <w:rPr>
+          <w:lang w:val="es-MX"/>
+        </w:rPr>
+        <w:t>&gt;</w:t>
+      </w:r>
+      <w:proofErr w:type="spellStart"/>
+      <w:r>
+        <w:rPr>
+          <w:lang w:val="es-MX"/>
+        </w:rPr>
+        <w:t>result</w:t>
+      </w:r>
+      <w:proofErr w:type="spellEnd"/>
+      <w:r>
+        <w:rPr>
+          <w:lang w:val="es-MX"/>
+        </w:rPr>
+        <w:t xml:space="preserve"> </w:t>
+      </w:r>
+      <w:proofErr w:type="spellStart"/>
+      <w:r>
+        <w:rPr>
+          <w:lang w:val="es-MX"/>
+        </w:rPr>
+        <w:t>Component</w:t>
+      </w:r>
+      <w:proofErr w:type="spellEnd"/>
+      <w:r>
+        <w:rPr>
+          <w:lang w:val="es-MX"/>
+        </w:rPr>
+        <w:t>&lt;/</w:t>
+      </w:r>
+      <w:proofErr w:type="spellStart"/>
+      <w:r>
+        <w:rPr>
+          <w:lang w:val="es-MX"/>
+        </w:rPr>
+        <w:t>div</w:t>
+      </w:r>
+      <w:proofErr w:type="spellEnd"/>
+      <w:r>
+        <w:rPr>
+          <w:lang w:val="es-MX"/>
+        </w:rPr>
+        <w:t>&gt;</w:t>
+      </w:r>
+    </w:p>
+    <w:p>
+      <w:pPr>
+        <w:spacing w:after="0" w:line="240" w:lineRule="auto"/>
+        <w:rPr>
+          <w:lang w:val="es-MX"/>
+        </w:rPr>
+      </w:pPr>
+      <w:r>
+        <w:rPr>
+          <w:lang w:val="es-MX"/>
+        </w:rPr>
+        <w:t xml:space="preserve">  }</w:t>
+      </w:r>
+    </w:p>
+    <w:p>
+      <w:pPr>
+        <w:spacing w:after="0" w:line="240" w:lineRule="auto"/>
+        <w:rPr>
+          <w:lang w:val="es-MX"/>
+        </w:rPr>
+      </w:pPr>
+    </w:p>
+    <w:p>
+      <w:pPr>
+        <w:spacing w:after="0" w:line="240" w:lineRule="auto"/>
+        <w:rPr>
+          <w:lang w:val="es-MX"/>
+        </w:rPr>
+      </w:pPr>
+      <w:r>
+        <w:rPr>
+          <w:lang w:val="es-MX"/>
+        </w:rPr>
+        <w:t>])</w:t>
+      </w:r>
+    </w:p>
+    <w:p>
+      <w:pPr>
+        <w:spacing w:after="0" w:line="240" w:lineRule="auto"/>
+        <w:rPr>
+          <w:lang w:val="es-MX"/>
+        </w:rPr>
+      </w:pPr>
+    </w:p>
+    <w:p>
+      <w:pPr>
+        <w:spacing w:after="0" w:line="240" w:lineRule="auto"/>
+        <w:rPr>
+          <w:lang w:val="es-MX"/>
+        </w:rPr>
+      </w:pPr>
+      <w:r>
+        <w:rPr>
+          <w:noProof/>
+        </w:rPr>
+        <w:lastRenderedPageBreak/>
+        <w:drawing>
+          <wp:inline distT="0" distB="0" distL="0" distR="0" wp14:anchorId="5F740650" wp14:editId="3B570844">
+            <wp:extent cx="5612130" cy="3155315"/>
+            <wp:effectExtent l="0" t="0" r="7620" b="6985"/>
+            <wp:docPr id="1628267102" name="Imagen 1"/>
+            <wp:cNvGraphicFramePr>
+              <a:graphicFrameLocks xmlns:a="http://schemas.openxmlformats.org/drawingml/2006/main" noChangeAspect="1"/>
+            </wp:cNvGraphicFramePr>
+            <a:graphic xmlns:a="http://schemas.openxmlformats.org/drawingml/2006/main">
+              <a:graphicData uri="http://schemas.openxmlformats.org/drawingml/2006/picture">
+                <pic:pic xmlns:pic="http://schemas.openxmlformats.org/drawingml/2006/picture">
+                  <pic:nvPicPr>
+                    <pic:cNvPr id="1628267102" name=""/>
+                    <pic:cNvPicPr/>
+                  </pic:nvPicPr>
+                  <pic:blipFill>
+                    <a:blip r:embed="rId22"/>
+                    <a:stretch>
+                      <a:fillRect/>
+                    </a:stretch>
+                  </pic:blipFill>
+                  <pic:spPr>
+                    <a:xfrm>
+                      <a:off x="0" y="0"/>
+                      <a:ext cx="5612130" cy="3155315"/>
+                    </a:xfrm>
+                    <a:prstGeom prst="rect">
+                      <a:avLst/>
+                    </a:prstGeom>
+                  </pic:spPr>
+                </pic:pic>
+              </a:graphicData>
+            </a:graphic>
+          </wp:inline>
+        </w:drawing>
+      </w:r>
+    </w:p>
+    <w:p>
+      <w:pPr>
+        <w:spacing w:after="0" w:line="240" w:lineRule="auto"/>
+        <w:rPr>
+          <w:lang w:val="es-MX"/>
+        </w:rPr>
+      </w:pPr>
+    </w:p>
+    <w:p>
+      <w:pPr>
+        <w:pStyle w:val="Ttulo2"/>
+        <w:rPr>
+          <w:lang w:val="es-MX"/>
+        </w:rPr>
+      </w:pPr>
+      <w:r>
+        <w:rPr>
+          <w:lang w:val="es-MX"/>
+        </w:rPr>
+        <w:t>Agregando las rutas a la función principal</w:t>
+      </w:r>
+    </w:p>
+    <w:p>
+      <w:pPr>
+        <w:rPr>
+          <w:lang w:val="es-MX"/>
+        </w:rPr>
+      </w:pPr>
+      <w:r>
+        <w:rPr>
+          <w:noProof/>
+        </w:rPr>
+        <w:drawing>
+          <wp:inline distT="0" distB="0" distL="0" distR="0" wp14:anchorId="461D517B" wp14:editId="7DF780AB">
+            <wp:extent cx="2466975" cy="1024027"/>
+            <wp:effectExtent l="0" t="0" r="0" b="5080"/>
+            <wp:docPr id="657586765" name="Imagen 1" descr="Texto&#10;&#10;Descripción generada automáticamente"/>
+            <wp:cNvGraphicFramePr>
+              <a:graphicFrameLocks xmlns:a="http://schemas.openxmlformats.org/drawingml/2006/main" noChangeAspect="1"/>
+            </wp:cNvGraphicFramePr>
+            <a:graphic xmlns:a="http://schemas.openxmlformats.org/drawingml/2006/main">
+              <a:graphicData uri="http://schemas.openxmlformats.org/drawingml/2006/picture">
+                <pic:pic xmlns:pic="http://schemas.openxmlformats.org/drawingml/2006/picture">
+                  <pic:nvPicPr>
+                    <pic:cNvPr id="657586765" name="Imagen 1" descr="Texto&#10;&#10;Descripción generada automáticamente"/>
+                    <pic:cNvPicPr/>
+                  </pic:nvPicPr>
+                  <pic:blipFill>
+                    <a:blip r:embed="rId23"/>
+                    <a:stretch>
+                      <a:fillRect/>
+                    </a:stretch>
+                  </pic:blipFill>
+                  <pic:spPr>
+                    <a:xfrm>
+                      <a:off x="0" y="0"/>
+                      <a:ext cx="2487456" cy="1032528"/>
+                    </a:xfrm>
+                    <a:prstGeom prst="rect">
+                      <a:avLst/>
+                    </a:prstGeom>
+                  </pic:spPr>
+                </pic:pic>
+              </a:graphicData>
+            </a:graphic>
+          </wp:inline>
+        </w:drawing>
+      </w:r>
+    </w:p>
+    <w:p>
+      <w:pPr>
+        <w:rPr>
+          <w:lang w:val="es-MX"/>
+        </w:rPr>
+      </w:pPr>
+      <w:r>
+        <w:rPr>
+          <w:noProof/>
+        </w:rPr>
+        <w:drawing>
+          <wp:inline distT="0" distB="0" distL="0" distR="0" wp14:anchorId="4D8D43F4" wp14:editId="216D3849">
+            <wp:extent cx="5612130" cy="3155315"/>
+            <wp:effectExtent l="0" t="0" r="7620" b="6985"/>
+            <wp:docPr id="1613216755" name="Imagen 1"/>
+            <wp:cNvGraphicFramePr>
+              <a:graphicFrameLocks xmlns:a="http://schemas.openxmlformats.org/drawingml/2006/main" noChangeAspect="1"/>
+            </wp:cNvGraphicFramePr>
+            <a:graphic xmlns:a="http://schemas.openxmlformats.org/drawingml/2006/main">
+              <a:graphicData uri="http://schemas.openxmlformats.org/drawingml/2006/picture">
+                <pic:pic xmlns:pic="http://schemas.openxmlformats.org/drawingml/2006/picture">
+                  <pic:nvPicPr>
+                    <pic:cNvPr id="1613216755" name=""/>
+                    <pic:cNvPicPr/>
+                  </pic:nvPicPr>
+                  <pic:blipFill>
+                    <a:blip r:embed="rId24"/>
+                    <a:stretch>
+                      <a:fillRect/>
+                    </a:stretch>
+                  </pic:blipFill>
+                  <pic:spPr>
+                    <a:xfrm>
+                      <a:off x="0" y="0"/>
+                      <a:ext cx="5612130" cy="3155315"/>
+                    </a:xfrm>
+                    <a:prstGeom prst="rect">
+                      <a:avLst/>
+                    </a:prstGeom>
+                  </pic:spPr>
+                </pic:pic>
+              </a:graphicData>
+            </a:graphic>
+          </wp:inline>
+        </w:drawing>
+      </w:r>
+    </w:p>
+    <w:p>
+      <w:pPr>
+        <w:rPr>
+          <w:lang w:val="es-MX"/>
+        </w:rPr>
+      </w:pPr>
+      <w:r>
+        <w:rPr>
+          <w:lang w:val="es-MX"/>
+        </w:rPr>
+        <w:lastRenderedPageBreak/>
+        <w:t>Ahora esta es la página principal</w:t>
+      </w:r>
+    </w:p>
+    <w:p>
+      <w:pPr>
+        <w:rPr>
+          <w:lang w:val="es-MX"/>
+        </w:rPr>
+      </w:pPr>
+      <w:r>
+        <w:rPr>
+          <w:noProof/>
+        </w:rPr>
+        <w:drawing>
+          <wp:inline distT="0" distB="0" distL="0" distR="0" wp14:anchorId="28053E07" wp14:editId="1285801E">
+            <wp:extent cx="4400550" cy="971550"/>
+            <wp:effectExtent l="0" t="0" r="0" b="0"/>
+            <wp:docPr id="492788801" name="Imagen 1" descr="Interfaz de usuario gráfica, Texto, Aplicación&#10;&#10;Descripción generada automáticamente"/>
+            <wp:cNvGraphicFramePr>
+              <a:graphicFrameLocks xmlns:a="http://schemas.openxmlformats.org/drawingml/2006/main" noChangeAspect="1"/>
+            </wp:cNvGraphicFramePr>
+            <a:graphic xmlns:a="http://schemas.openxmlformats.org/drawingml/2006/main">
+              <a:graphicData uri="http://schemas.openxmlformats.org/drawingml/2006/picture">
+                <pic:pic xmlns:pic="http://schemas.openxmlformats.org/drawingml/2006/picture">
+                  <pic:nvPicPr>
+                    <pic:cNvPr id="492788801" name="Imagen 1" descr="Interfaz de usuario gráfica, Texto, Aplicación&#10;&#10;Descripción generada automáticamente"/>
+                    <pic:cNvPicPr/>
+                  </pic:nvPicPr>
+                  <pic:blipFill>
+                    <a:blip r:embed="rId25"/>
+                    <a:stretch>
+                      <a:fillRect/>
+                    </a:stretch>
+                  </pic:blipFill>
+                  <pic:spPr>
+                    <a:xfrm>
+                      <a:off x="0" y="0"/>
+                      <a:ext cx="4400550" cy="971550"/>
+                    </a:xfrm>
+                    <a:prstGeom prst="rect">
+                      <a:avLst/>
+                    </a:prstGeom>
+                  </pic:spPr>
+                </pic:pic>
+              </a:graphicData>
+            </a:graphic>
+          </wp:inline>
+        </w:drawing>
+      </w:r>
+    </w:p>
+    <w:p>
+      <w:pPr>
+        <w:rPr>
+          <w:lang w:val="es-MX"/>
+        </w:rPr>
+      </w:pPr>
+      <w:r>
+        <w:rPr>
+          <w:lang w:val="es-MX"/>
+        </w:rPr>
+        <w:t>Vista del quiz</w:t>
+      </w:r>
+    </w:p>
+    <w:p>
+      <w:pPr>
+        <w:rPr>
+          <w:lang w:val="es-MX"/>
+        </w:rPr>
+      </w:pPr>
+      <w:r>
+        <w:rPr>
+          <w:noProof/>
+        </w:rPr>
+        <w:drawing>
+          <wp:inline distT="0" distB="0" distL="0" distR="0" wp14:anchorId="658B1E45" wp14:editId="353392EB">
+            <wp:extent cx="4029075" cy="704850"/>
+            <wp:effectExtent l="0" t="0" r="9525" b="0"/>
+            <wp:docPr id="1140721371" name="Imagen 1" descr="Interfaz de usuario gráfica, Aplicación&#10;&#10;Descripción generada automáticamente"/>
+            <wp:cNvGraphicFramePr>
+              <a:graphicFrameLocks xmlns:a="http://schemas.openxmlformats.org/drawingml/2006/main" noChangeAspect="1"/>
+            </wp:cNvGraphicFramePr>
+            <a:graphic xmlns:a="http://schemas.openxmlformats.org/drawingml/2006/main">
+              <a:graphicData uri="http://schemas.openxmlformats.org/drawingml/2006/picture">
+                <pic:pic xmlns:pic="http://schemas.openxmlformats.org/drawingml/2006/picture">
+                  <pic:nvPicPr>
+                    <pic:cNvPr id="1140721371" name="Imagen 1" descr="Interfaz de usuario gráfica, Aplicación&#10;&#10;Descripción generada automáticamente"/>
+                    <pic:cNvPicPr/>
+                  </pic:nvPicPr>
+                  <pic:blipFill>
+                    <a:blip r:embed="rId26"/>
+                    <a:stretch>
+                      <a:fillRect/>
+                    </a:stretch>
+                  </pic:blipFill>
+                  <pic:spPr>
+                    <a:xfrm>
+                      <a:off x="0" y="0"/>
+                      <a:ext cx="4029075" cy="704850"/>
+                    </a:xfrm>
+                    <a:prstGeom prst="rect">
+                      <a:avLst/>
+                    </a:prstGeom>
+                  </pic:spPr>
+                </pic:pic>
+              </a:graphicData>
+            </a:graphic>
+          </wp:inline>
+        </w:drawing>
+      </w:r>
+    </w:p>
+    <w:p>
+      <w:pPr>
+        <w:rPr>
+          <w:lang w:val="es-MX"/>
+        </w:rPr>
+      </w:pPr>
+      <w:r>
+        <w:rPr>
+          <w:lang w:val="es-MX"/>
+        </w:rPr>
+        <w:t>Vista del resultado</w:t>
+      </w:r>
+    </w:p>
+    <w:p>
+      <w:pPr>
+        <w:rPr>
+          <w:lang w:val="es-MX"/>
+        </w:rPr>
+      </w:pPr>
+      <w:r>
+        <w:rPr>
+          <w:noProof/>
+        </w:rPr>
+        <w:drawing>
+          <wp:inline distT="0" distB="0" distL="0" distR="0" wp14:anchorId="37CB698F" wp14:editId="60DEC1FB">
+            <wp:extent cx="4162425" cy="742950"/>
+            <wp:effectExtent l="0" t="0" r="9525" b="0"/>
+            <wp:docPr id="948668619" name="Imagen 1" descr="Interfaz de usuario gráfica, Texto, Aplicación&#10;&#10;Descripción generada automáticamente"/>
+            <wp:cNvGraphicFramePr>
+              <a:graphicFrameLocks xmlns:a="http://schemas.openxmlformats.org/drawingml/2006/main" noChangeAspect="1"/>
+            </wp:cNvGraphicFramePr>
+            <a:graphic xmlns:a="http://schemas.openxmlformats.org/drawingml/2006/main">
+              <a:graphicData uri="http://schemas.openxmlformats.org/drawingml/2006/picture">
+                <pic:pic xmlns:pic="http://schemas.openxmlformats.org/drawingml/2006/picture">
+                  <pic:nvPicPr>
+                    <pic:cNvPr id="948668619" name="Imagen 1" descr="Interfaz de usuario gráfica, Texto, Aplicación&#10;&#10;Descripción generada automáticamente"/>
+                    <pic:cNvPicPr/>
+                  </pic:nvPicPr>
+                  <pic:blipFill>
+                    <a:blip r:embed="rId27"/>
+                    <a:stretch>
+                      <a:fillRect/>
+                    </a:stretch>
+                  </pic:blipFill>
+                  <pic:spPr>
+                    <a:xfrm>
+                      <a:off x="0" y="0"/>
+                      <a:ext cx="4162425" cy="742950"/>
+                    </a:xfrm>
+                    <a:prstGeom prst="rect">
+                      <a:avLst/>
+                    </a:prstGeom>
+                  </pic:spPr>
+                </pic:pic>
+              </a:graphicData>
+            </a:graphic>
+          </wp:inline>
+        </w:drawing>
+      </w:r>
+    </w:p>
+    <w:p>
+      <w:pPr>
+        <w:rPr>
+          <w:lang w:val="es-MX"/>
+        </w:rPr>
+      </w:pPr>
+      <w:r>
+        <w:rPr>
+          <w:lang w:val="es-MX"/>
+        </w:rPr>
+        <w:t xml:space="preserve">En la carpeta </w:t>
+      </w:r>
+      <w:proofErr w:type="spellStart"/>
+      <w:r>
+        <w:rPr>
+          <w:lang w:val="es-MX"/>
+        </w:rPr>
+        <w:t>components</w:t>
+      </w:r>
+      <w:proofErr w:type="spellEnd"/>
+      <w:r>
+        <w:rPr>
+          <w:lang w:val="es-MX"/>
+        </w:rPr>
+        <w:t xml:space="preserve"> creamos los siguientes archivos</w:t>
+      </w:r>
+    </w:p>
+    <w:p>
+      <w:pPr>
+        <w:pStyle w:val="Ttulo3"/>
+        <w:rPr>
+          <w:lang w:val="es-MX"/>
+        </w:rPr>
+      </w:pPr>
+      <w:r>
+        <w:rPr>
+          <w:lang w:val="es-MX"/>
+        </w:rPr>
+        <w:t>Main.js</w:t>
+      </w:r>
+    </w:p>
+    <w:p>
+      <w:pPr>
+        <w:rPr>
+          <w:lang w:val="es-MX"/>
+        </w:rPr>
+      </w:pPr>
+      <w:r>
+        <w:rPr>
+          <w:noProof/>
+        </w:rPr>
+        <w:drawing>
+          <wp:inline distT="0" distB="0" distL="0" distR="0" wp14:anchorId="0511F6A6" wp14:editId="01AA436D">
+            <wp:extent cx="5612130" cy="1752600"/>
+            <wp:effectExtent l="0" t="0" r="7620" b="0"/>
+            <wp:docPr id="292305127" name="Imagen 1"/>
+            <wp:cNvGraphicFramePr>
+              <a:graphicFrameLocks xmlns:a="http://schemas.openxmlformats.org/drawingml/2006/main" noChangeAspect="1"/>
+            </wp:cNvGraphicFramePr>
+            <a:graphic xmlns:a="http://schemas.openxmlformats.org/drawingml/2006/main">
+              <a:graphicData uri="http://schemas.openxmlformats.org/drawingml/2006/picture">
+                <pic:pic xmlns:pic="http://schemas.openxmlformats.org/drawingml/2006/picture">
+                  <pic:nvPicPr>
+                    <pic:cNvPr id="292305127" name=""/>
+                    <pic:cNvPicPr/>
+                  </pic:nvPicPr>
+                  <pic:blipFill rotWithShape="1">
+                    <a:blip r:embed="rId28"/>
+                    <a:srcRect b="44456"/>
+                    <a:stretch/>
+                  </pic:blipFill>
+                  <pic:spPr bwMode="auto">
+                    <a:xfrm>
+                      <a:off x="0" y="0"/>
+                      <a:ext cx="5612130" cy="1752600"/>
+                    </a:xfrm>
+                    <a:prstGeom prst="rect">
+                      <a:avLst/>
+                    </a:prstGeom>
+                    <a:ln>
+                      <a:noFill/>
+                    </a:ln>
+                    <a:extLst>
+                      <a:ext uri="{53640926-AAD7-44D8-BBD7-CCE9431645EC}">
+                        <a14:shadowObscured xmlns:a14="http://schemas.microsoft.com/office/drawing/2010/main"/>
+                      </a:ext>
+                    </a:extLst>
+                  </pic:spPr>
+                </pic:pic>
+              </a:graphicData>
+            </a:graphic>
+          </wp:inline>
+        </w:drawing>
+      </w:r>
+    </w:p>
+    <w:p>
+      <w:pPr>
+        <w:rPr>
+          <w:lang w:val="es-MX"/>
+        </w:rPr>
+      </w:pPr>
+      <w:r>
+        <w:rPr>
+          <w:lang w:val="es-MX"/>
+        </w:rPr>
+        <w:t>En el archivo App.js importamos</w:t>
+      </w:r>
+    </w:p>
+    <w:p>
+      <w:proofErr w:type="spellStart"/>
+      <w:r>
+        <w:t>import</w:t>
+      </w:r>
+      <w:proofErr w:type="spellEnd"/>
+      <w:r>
+        <w:t xml:space="preserve"> </w:t>
+      </w:r>
+      <w:proofErr w:type="spellStart"/>
+      <w:r>
+        <w:t>Main</w:t>
+      </w:r>
+      <w:proofErr w:type="spellEnd"/>
+      <w:r>
+        <w:t xml:space="preserve"> </w:t>
+      </w:r>
+      <w:proofErr w:type="spellStart"/>
+      <w:r>
+        <w:t>from</w:t>
+      </w:r>
+      <w:proofErr w:type="spellEnd"/>
+      <w:r>
+        <w:t xml:space="preserve"> </w:t>
+      </w:r>
+      <w:proofErr w:type="gramStart"/>
+      <w:r>
+        <w:t>'./</w:t>
+      </w:r>
+      <w:proofErr w:type="spellStart"/>
+      <w:proofErr w:type="gramEnd"/>
+      <w:r>
+        <w:t>Main</w:t>
+      </w:r>
+      <w:proofErr w:type="spellEnd"/>
+      <w:r>
+        <w:t>';</w:t>
+      </w:r>
+    </w:p>
+    <w:p>
+      <w:r>
+        <w:t>{</w:t>
+      </w:r>
+    </w:p>
+    <w:p>
+      <w:r>
+        <w:t xml:space="preserve">    </w:t>
+      </w:r>
+      <w:proofErr w:type="spellStart"/>
+      <w:r>
+        <w:t>path</w:t>
+      </w:r>
+      <w:proofErr w:type="spellEnd"/>
+      <w:r>
+        <w:t>: '/',</w:t>
+      </w:r>
+    </w:p>
+    <w:p>
+      <w:r>
+        <w:t xml:space="preserve">    </w:t>
+      </w:r>
+      <w:proofErr w:type="spellStart"/>
+      <w:r>
+        <w:t>element</w:t>
+      </w:r>
+      <w:proofErr w:type="spellEnd"/>
+      <w:r>
+        <w:t>: &lt;</w:t>
+      </w:r>
+      <w:proofErr w:type="spellStart"/>
+      <w:r>
+        <w:t>Main</w:t>
+      </w:r>
+      <w:proofErr w:type="spellEnd"/>
+      <w:r>
+        <w:t>&gt;&lt;/</w:t>
+      </w:r>
+      <w:proofErr w:type="spellStart"/>
+      <w:r>
+        <w:t>Main</w:t>
+      </w:r>
+      <w:proofErr w:type="spellEnd"/>
+      <w:r>
+        <w:t>&gt;</w:t>
+      </w:r>
+    </w:p>
+    <w:p>
+      <w:r>
+        <w:t>  },</w:t>
+      </w:r>
+    </w:p>
+    <w:p/>
+    <w:p>
+      <w:pPr>
+        <w:rPr>
+          <w:lang w:val="es-MX"/>
+        </w:rPr>
+      </w:pPr>
+      <w:r>
+        <w:rPr>
+          <w:noProof/>
+        </w:rPr>
+        <w:lastRenderedPageBreak/>
+        <w:drawing>
+          <wp:inline distT="0" distB="0" distL="0" distR="0" wp14:anchorId="6CC9830F" wp14:editId="52CBD978">
+            <wp:extent cx="5612130" cy="3155315"/>
+            <wp:effectExtent l="0" t="0" r="7620" b="6985"/>
+            <wp:docPr id="1690796847" name="Imagen 1"/>
+            <wp:cNvGraphicFramePr>
+              <a:graphicFrameLocks xmlns:a="http://schemas.openxmlformats.org/drawingml/2006/main" noChangeAspect="1"/>
+            </wp:cNvGraphicFramePr>
+            <a:graphic xmlns:a="http://schemas.openxmlformats.org/drawingml/2006/main">
+              <a:graphicData uri="http://schemas.openxmlformats.org/drawingml/2006/picture">
+                <pic:pic xmlns:pic="http://schemas.openxmlformats.org/drawingml/2006/picture">
+                  <pic:nvPicPr>
+                    <pic:cNvPr id="1690796847" name=""/>
+                    <pic:cNvPicPr/>
+                  </pic:nvPicPr>
+                  <pic:blipFill>
+                    <a:blip r:embed="rId29"/>
+                    <a:stretch>
+                      <a:fillRect/>
+                    </a:stretch>
+                  </pic:blipFill>
+                  <pic:spPr>
+                    <a:xfrm>
+                      <a:off x="0" y="0"/>
+                      <a:ext cx="5612130" cy="3155315"/>
+                    </a:xfrm>
+                    <a:prstGeom prst="rect">
+                      <a:avLst/>
+                    </a:prstGeom>
+                  </pic:spPr>
+                </pic:pic>
+              </a:graphicData>
+            </a:graphic>
+          </wp:inline>
+        </w:drawing>
+      </w:r>
+    </w:p>
+    <w:p>
+      <w:pPr>
+        <w:pStyle w:val="Ttulo3"/>
+        <w:rPr>
+          <w:lang w:val="es-MX"/>
+        </w:rPr>
+      </w:pPr>
+      <w:r>
+        <w:rPr>
+          <w:lang w:val="es-MX"/>
+        </w:rPr>
+        <w:t>Quiz.js</w:t>
+      </w:r>
+    </w:p>
+    <w:p>
+      <w:pPr>
+        <w:rPr>
+          <w:lang w:val="es-MX"/>
+        </w:rPr>
+      </w:pPr>
+      <w:r>
+        <w:rPr>
+          <w:noProof/>
+        </w:rPr>
+        <w:drawing>
+          <wp:inline distT="0" distB="0" distL="0" distR="0" wp14:anchorId="056ED013" wp14:editId="5FB07846">
+            <wp:extent cx="5612130" cy="3155315"/>
+            <wp:effectExtent l="0" t="0" r="7620" b="6985"/>
+            <wp:docPr id="1010526288" name="Imagen 1"/>
+            <wp:cNvGraphicFramePr>
+              <a:graphicFrameLocks xmlns:a="http://schemas.openxmlformats.org/drawingml/2006/main" noChangeAspect="1"/>
+            </wp:cNvGraphicFramePr>
+            <a:graphic xmlns:a="http://schemas.openxmlformats.org/drawingml/2006/main">
+              <a:graphicData uri="http://schemas.openxmlformats.org/drawingml/2006/picture">
+                <pic:pic xmlns:pic="http://schemas.openxmlformats.org/drawingml/2006/picture">
+                  <pic:nvPicPr>
+                    <pic:cNvPr id="1010526288" name=""/>
+                    <pic:cNvPicPr/>
+                  </pic:nvPicPr>
+                  <pic:blipFill>
+                    <a:blip r:embed="rId30"/>
+                    <a:stretch>
+                      <a:fillRect/>
+                    </a:stretch>
+                  </pic:blipFill>
+                  <pic:spPr>
+                    <a:xfrm>
+                      <a:off x="0" y="0"/>
+                      <a:ext cx="5612130" cy="3155315"/>
+                    </a:xfrm>
+                    <a:prstGeom prst="rect">
+                      <a:avLst/>
+                    </a:prstGeom>
+                  </pic:spPr>
+                </pic:pic>
+              </a:graphicData>
+            </a:graphic>
+          </wp:inline>
+        </w:drawing>
+      </w:r>
+    </w:p>
+    <w:p>
+      <w:pPr>
+        <w:rPr>
+          <w:lang w:val="es-MX"/>
+        </w:rPr>
+      </w:pPr>
+      <w:r>
+        <w:rPr>
+          <w:noProof/>
+        </w:rPr>
+        <w:lastRenderedPageBreak/>
+        <w:drawing>
+          <wp:inline distT="0" distB="0" distL="0" distR="0" wp14:anchorId="172AE509" wp14:editId="69A14B56">
+            <wp:extent cx="5612130" cy="3155315"/>
+            <wp:effectExtent l="0" t="0" r="7620" b="6985"/>
+            <wp:docPr id="347773835" name="Imagen 1"/>
+            <wp:cNvGraphicFramePr>
+              <a:graphicFrameLocks xmlns:a="http://schemas.openxmlformats.org/drawingml/2006/main" noChangeAspect="1"/>
+            </wp:cNvGraphicFramePr>
+            <a:graphic xmlns:a="http://schemas.openxmlformats.org/drawingml/2006/main">
+              <a:graphicData uri="http://schemas.openxmlformats.org/drawingml/2006/picture">
+                <pic:pic xmlns:pic="http://schemas.openxmlformats.org/drawingml/2006/picture">
+                  <pic:nvPicPr>
+                    <pic:cNvPr id="347773835" name=""/>
+                    <pic:cNvPicPr/>
+                  </pic:nvPicPr>
+                  <pic:blipFill>
+                    <a:blip r:embed="rId31"/>
+                    <a:stretch>
+                      <a:fillRect/>
+                    </a:stretch>
+                  </pic:blipFill>
+                  <pic:spPr>
+                    <a:xfrm>
+                      <a:off x="0" y="0"/>
+                      <a:ext cx="5612130" cy="3155315"/>
+                    </a:xfrm>
+                    <a:prstGeom prst="rect">
+                      <a:avLst/>
+                    </a:prstGeom>
+                  </pic:spPr>
+                </pic:pic>
+              </a:graphicData>
+            </a:graphic>
+          </wp:inline>
+        </w:drawing>
+      </w:r>
+    </w:p>
+    <w:p>
+      <w:pPr>
+        <w:pStyle w:val="Ttulo3"/>
+        <w:rPr>
+          <w:lang w:val="es-MX"/>
+        </w:rPr>
+      </w:pPr>
+      <w:proofErr w:type="spellStart"/>
+      <w:r>
+        <w:rPr>
+          <w:lang w:val="es-MX"/>
+        </w:rPr>
+        <w:t>Result</w:t>
+      </w:r>
+      <w:proofErr w:type="spellEnd"/>
+    </w:p>
+    <w:p>
+      <w:pPr>
+        <w:rPr>
+          <w:lang w:val="es-MX"/>
+        </w:rPr>
+      </w:pPr>
+      <w:r>
+        <w:rPr>
+          <w:noProof/>
+        </w:rPr>
+        <w:drawing>
+          <wp:inline distT="0" distB="0" distL="0" distR="0" wp14:anchorId="10069F21" wp14:editId="5889911B">
+            <wp:extent cx="5612130" cy="3155315"/>
+            <wp:effectExtent l="0" t="0" r="7620" b="6985"/>
+            <wp:docPr id="908393652" name="Imagen 1"/>
+            <wp:cNvGraphicFramePr>
+              <a:graphicFrameLocks xmlns:a="http://schemas.openxmlformats.org/drawingml/2006/main" noChangeAspect="1"/>
+            </wp:cNvGraphicFramePr>
+            <a:graphic xmlns:a="http://schemas.openxmlformats.org/drawingml/2006/main">
+              <a:graphicData uri="http://schemas.openxmlformats.org/drawingml/2006/picture">
+                <pic:pic xmlns:pic="http://schemas.openxmlformats.org/drawingml/2006/picture">
+                  <pic:nvPicPr>
+                    <pic:cNvPr id="908393652" name=""/>
+                    <pic:cNvPicPr/>
+                  </pic:nvPicPr>
+                  <pic:blipFill>
+                    <a:blip r:embed="rId32"/>
+                    <a:stretch>
+                      <a:fillRect/>
+                    </a:stretch>
+                  </pic:blipFill>
+                  <pic:spPr>
+                    <a:xfrm>
+                      <a:off x="0" y="0"/>
+                      <a:ext cx="5612130" cy="3155315"/>
+                    </a:xfrm>
+                    <a:prstGeom prst="rect">
+                      <a:avLst/>
+                    </a:prstGeom>
+                  </pic:spPr>
+                </pic:pic>
+              </a:graphicData>
+            </a:graphic>
+          </wp:inline>
+        </w:drawing>
+      </w:r>
+    </w:p>
+    <w:p>
+      <w:pPr>
+        <w:pStyle w:val="Ttulo2"/>
+        <w:rPr>
+          <w:lang w:val="es-MX"/>
+        </w:rPr>
+      </w:pPr>
+      <w:r>
+        <w:rPr>
+          <w:lang w:val="es-MX"/>
+        </w:rPr>
+        <w:lastRenderedPageBreak/>
+        <w:t>Editando el componente Main.js</w:t>
+      </w:r>
+    </w:p>
+    <w:p>
+      <w:pPr>
+        <w:rPr>
+          <w:lang w:val="es-MX"/>
+        </w:rPr>
+      </w:pPr>
+      <w:r>
+        <w:rPr>
+          <w:noProof/>
+        </w:rPr>
+        <w:drawing>
+          <wp:inline distT="0" distB="0" distL="0" distR="0" wp14:anchorId="4676E0E7" wp14:editId="764872A2">
+            <wp:extent cx="4362450" cy="2452706"/>
+            <wp:effectExtent l="0" t="0" r="0" b="5080"/>
+            <wp:docPr id="74338787" name="Imagen 1" descr="Captura de pantalla de computadora&#10;&#10;Descripción generada automáticamente"/>
+            <wp:cNvGraphicFramePr>
+              <a:graphicFrameLocks xmlns:a="http://schemas.openxmlformats.org/drawingml/2006/main" noChangeAspect="1"/>
+            </wp:cNvGraphicFramePr>
+            <a:graphic xmlns:a="http://schemas.openxmlformats.org/drawingml/2006/main">
+              <a:graphicData uri="http://schemas.openxmlformats.org/drawingml/2006/picture">
+                <pic:pic xmlns:pic="http://schemas.openxmlformats.org/drawingml/2006/picture">
+                  <pic:nvPicPr>
+                    <pic:cNvPr id="74338787" name="Imagen 1" descr="Captura de pantalla de computadora&#10;&#10;Descripción generada automáticamente"/>
+                    <pic:cNvPicPr/>
+                  </pic:nvPicPr>
+                  <pic:blipFill>
+                    <a:blip r:embed="rId33"/>
+                    <a:stretch>
+                      <a:fillRect/>
+                    </a:stretch>
+                  </pic:blipFill>
+                  <pic:spPr>
+                    <a:xfrm>
+                      <a:off x="0" y="0"/>
+                      <a:ext cx="4369140" cy="2456468"/>
+                    </a:xfrm>
+                    <a:prstGeom prst="rect">
+                      <a:avLst/>
+                    </a:prstGeom>
+                  </pic:spPr>
+                </pic:pic>
+              </a:graphicData>
+            </a:graphic>
+          </wp:inline>
+        </w:drawing>
+      </w:r>
+    </w:p>
+    <w:p>
+      <w:proofErr w:type="spellStart"/>
+      <w:r>
+        <w:t>import</w:t>
+      </w:r>
+      <w:proofErr w:type="spellEnd"/>
+      <w:r>
+        <w:t xml:space="preserve"> </w:t>
+      </w:r>
+      <w:proofErr w:type="gramStart"/>
+      <w:r>
+        <w:t>{ Link</w:t>
+      </w:r>
+      <w:proofErr w:type="gramEnd"/>
+      <w:r>
+        <w:t xml:space="preserve"> } </w:t>
+      </w:r>
+      <w:proofErr w:type="spellStart"/>
+      <w:r>
+        <w:t>from</w:t>
+      </w:r>
+      <w:proofErr w:type="spellEnd"/>
+      <w:r>
+        <w:t xml:space="preserve"> '</w:t>
+      </w:r>
+      <w:proofErr w:type="spellStart"/>
+      <w:r>
+        <w:t>react</w:t>
+      </w:r>
+      <w:proofErr w:type="spellEnd"/>
+      <w:r>
+        <w:t>-</w:t>
+      </w:r>
+      <w:proofErr w:type="spellStart"/>
+      <w:r>
+        <w:t>router</w:t>
+      </w:r>
+      <w:proofErr w:type="spellEnd"/>
+      <w:r>
+        <w:t>-dom'</w:t>
+      </w:r>
+    </w:p>
+    <w:p>
+      <w:r>
+        <w:t> &lt;</w:t>
+      </w:r>
+      <w:proofErr w:type="spellStart"/>
+      <w:r>
+        <w:t>div</w:t>
+      </w:r>
+      <w:proofErr w:type="spellEnd"/>
+      <w:r>
+        <w:t xml:space="preserve"> </w:t>
+      </w:r>
+      <w:proofErr w:type="spellStart"/>
+      <w:r>
+        <w:t>className</w:t>
+      </w:r>
+      <w:proofErr w:type="spellEnd"/>
+      <w:r>
+        <w:t>='</w:t>
+      </w:r>
+      <w:proofErr w:type="spellStart"/>
+      <w:r>
+        <w:t>start</w:t>
+      </w:r>
+      <w:proofErr w:type="spellEnd"/>
+      <w:r>
+        <w:t>'&gt;</w:t>
+      </w:r>
+    </w:p>
+    <w:p>
+      <w:r>
+        <w:t>            &lt;</w:t>
+      </w:r>
+      <w:proofErr w:type="gramStart"/>
+      <w:r>
+        <w:t>Link</w:t>
+      </w:r>
+      <w:proofErr w:type="gramEnd"/>
+      <w:r>
+        <w:t xml:space="preserve"> </w:t>
+      </w:r>
+      <w:proofErr w:type="spellStart"/>
+      <w:r>
+        <w:t>className</w:t>
+      </w:r>
+      <w:proofErr w:type="spellEnd"/>
+      <w:r>
+        <w:t>='</w:t>
+      </w:r>
+      <w:proofErr w:type="spellStart"/>
+      <w:r>
+        <w:t>btn</w:t>
+      </w:r>
+      <w:proofErr w:type="spellEnd"/>
+      <w:r>
+        <w:t xml:space="preserve">' </w:t>
+      </w:r>
+      <w:proofErr w:type="spellStart"/>
+      <w:r>
+        <w:t>to</w:t>
+      </w:r>
+      <w:proofErr w:type="spellEnd"/>
+      <w:r>
+        <w:t>={'quiz'}&gt;&lt;/Link&gt;</w:t>
+      </w:r>
+    </w:p>
+    <w:p>
+      <w:r>
+        <w:t>        &lt;/</w:t>
+      </w:r>
+      <w:proofErr w:type="spellStart"/>
+      <w:r>
+        <w:t>div</w:t>
+      </w:r>
+      <w:proofErr w:type="spellEnd"/>
+      <w:r>
+        <w:t>&gt;</w:t>
+      </w:r>
+    </w:p>
+    <w:p/>
+    <w:p>
+      <w:pPr>
+        <w:rPr>
+          <w:lang w:val="es-MX"/>
+        </w:rPr>
+      </w:pPr>
+      <w:r>
+        <w:rPr>
+          <w:noProof/>
+        </w:rPr>
+        <w:drawing>
+          <wp:inline distT="0" distB="0" distL="0" distR="0" wp14:anchorId="6A34FF1C" wp14:editId="5B136A1D">
+            <wp:extent cx="4095750" cy="990803"/>
+            <wp:effectExtent l="0" t="0" r="0" b="0"/>
+            <wp:docPr id="722842743" name="Imagen 1" descr="Texto, Escala de tiempo&#10;&#10;Descripción generada automáticamente"/>
+            <wp:cNvGraphicFramePr>
+              <a:graphicFrameLocks xmlns:a="http://schemas.openxmlformats.org/drawingml/2006/main" noChangeAspect="1"/>
+            </wp:cNvGraphicFramePr>
+            <a:graphic xmlns:a="http://schemas.openxmlformats.org/drawingml/2006/main">
+              <a:graphicData uri="http://schemas.openxmlformats.org/drawingml/2006/picture">
+                <pic:pic xmlns:pic="http://schemas.openxmlformats.org/drawingml/2006/picture">
+                  <pic:nvPicPr>
+                    <pic:cNvPr id="722842743" name="Imagen 1" descr="Texto, Escala de tiempo&#10;&#10;Descripción generada automáticamente"/>
+                    <pic:cNvPicPr/>
+                  </pic:nvPicPr>
+                  <pic:blipFill>
+                    <a:blip r:embed="rId34"/>
+                    <a:stretch>
+                      <a:fillRect/>
+                    </a:stretch>
+                  </pic:blipFill>
+                  <pic:spPr>
+                    <a:xfrm>
+                      <a:off x="0" y="0"/>
+                      <a:ext cx="4102460" cy="992426"/>
+                    </a:xfrm>
+                    <a:prstGeom prst="rect">
+                      <a:avLst/>
+                    </a:prstGeom>
+                  </pic:spPr>
+                </pic:pic>
+              </a:graphicData>
+            </a:graphic>
+          </wp:inline>
+        </w:drawing>
+      </w:r>
+    </w:p>
+    <w:p>
+      <w:pPr>
+        <w:rPr>
+          <w:lang w:val="es-MX"/>
+        </w:rPr>
+      </w:pPr>
+      <w:r>
+        <w:rPr>
+          <w:lang w:val="es-MX"/>
+        </w:rPr>
+        <w:t>Resultado en el navegador antes de dar estilos</w:t>
+      </w:r>
+    </w:p>
+    <w:p>
+      <w:pPr>
+        <w:rPr>
+          <w:lang w:val="es-MX"/>
+        </w:rPr>
+      </w:pPr>
+      <w:r>
+        <w:rPr>
+          <w:noProof/>
+        </w:rPr>
+        <w:drawing>
+          <wp:inline distT="0" distB="0" distL="0" distR="0" wp14:anchorId="442804E4" wp14:editId="0966E853">
+            <wp:extent cx="4257675" cy="2393798"/>
+            <wp:effectExtent l="0" t="0" r="0" b="6985"/>
+            <wp:docPr id="1070543040" name="Imagen 1" descr="Interfaz de usuario gráfica, Texto, Aplicación, Word&#10;&#10;Descripción generada automáticamente"/>
+            <wp:cNvGraphicFramePr>
+              <a:graphicFrameLocks xmlns:a="http://schemas.openxmlformats.org/drawingml/2006/main" noChangeAspect="1"/>
+            </wp:cNvGraphicFramePr>
+            <a:graphic xmlns:a="http://schemas.openxmlformats.org/drawingml/2006/main">
+              <a:graphicData uri="http://schemas.openxmlformats.org/drawingml/2006/picture">
+                <pic:pic xmlns:pic="http://schemas.openxmlformats.org/drawingml/2006/picture">
+                  <pic:nvPicPr>
+                    <pic:cNvPr id="1070543040" name="Imagen 1" descr="Interfaz de usuario gráfica, Texto, Aplicación, Word&#10;&#10;Descripción generada automáticamente"/>
+                    <pic:cNvPicPr/>
+                  </pic:nvPicPr>
+                  <pic:blipFill>
+                    <a:blip r:embed="rId35"/>
+                    <a:stretch>
+                      <a:fillRect/>
+                    </a:stretch>
+                  </pic:blipFill>
+                  <pic:spPr>
+                    <a:xfrm>
+                      <a:off x="0" y="0"/>
+                      <a:ext cx="4263040" cy="2396815"/>
+                    </a:xfrm>
+                    <a:prstGeom prst="rect">
+                      <a:avLst/>
+                    </a:prstGeom>
+                  </pic:spPr>
+                </pic:pic>
+              </a:graphicData>
+            </a:graphic>
+          </wp:inline>
+        </w:drawing>
+      </w:r>
+    </w:p>
+    <w:p>
+      <w:pPr>
+        <w:pStyle w:val="Ttulo4"/>
+        <w:rPr>
+          <w:lang w:val="es-MX"/>
+        </w:rPr>
+      </w:pPr>
+      <w:r>
+        <w:rPr>
+          <w:lang w:val="es-MX"/>
+        </w:rPr>
+        <w:lastRenderedPageBreak/>
+        <w:t>Main.css</w:t>
+      </w:r>
+    </w:p>
+    <w:p>
+      <w:pPr>
+        <w:spacing w:after="0" w:line="240" w:lineRule="auto"/>
+        <w:rPr>
+          <w:sz w:val="16"/>
+          <w:szCs w:val="16"/>
+          <w:lang w:val="es-MX"/>
+        </w:rPr>
+      </w:pPr>
+      <w:r>
+        <w:rPr>
+          <w:sz w:val="16"/>
+          <w:szCs w:val="16"/>
+          <w:lang w:val="es-MX"/>
+        </w:rPr>
+        <w:t>*{</w:t>
+      </w:r>
+    </w:p>
+    <w:p>
+      <w:pPr>
+        <w:spacing w:after="0" w:line="240" w:lineRule="auto"/>
+        <w:rPr>
+          <w:sz w:val="16"/>
+          <w:szCs w:val="16"/>
+          <w:lang w:val="es-MX"/>
+        </w:rPr>
+      </w:pPr>
+      <w:r>
+        <w:rPr>
+          <w:sz w:val="16"/>
+          <w:szCs w:val="16"/>
+          <w:lang w:val="es-MX"/>
+        </w:rPr>
+        <w:t xml:space="preserve">  </w:t>
+      </w:r>
+      <w:proofErr w:type="spellStart"/>
+      <w:r>
+        <w:rPr>
+          <w:sz w:val="16"/>
+          <w:szCs w:val="16"/>
+          <w:lang w:val="es-MX"/>
+        </w:rPr>
+        <w:t>margin</w:t>
+      </w:r>
+      <w:proofErr w:type="spellEnd"/>
+      <w:r>
+        <w:rPr>
+          <w:sz w:val="16"/>
+          <w:szCs w:val="16"/>
+          <w:lang w:val="es-MX"/>
+        </w:rPr>
+        <w:t>: 0;</w:t>
+      </w:r>
+    </w:p>
+    <w:p>
+      <w:pPr>
+        <w:spacing w:after="0" w:line="240" w:lineRule="auto"/>
+        <w:rPr>
+          <w:sz w:val="16"/>
+          <w:szCs w:val="16"/>
+          <w:lang w:val="es-MX"/>
+        </w:rPr>
+      </w:pPr>
+      <w:r>
+        <w:rPr>
+          <w:sz w:val="16"/>
+          <w:szCs w:val="16"/>
+          <w:lang w:val="es-MX"/>
+        </w:rPr>
+        <w:t xml:space="preserve">  </w:t>
+      </w:r>
+      <w:proofErr w:type="spellStart"/>
+      <w:r>
+        <w:rPr>
+          <w:sz w:val="16"/>
+          <w:szCs w:val="16"/>
+          <w:lang w:val="es-MX"/>
+        </w:rPr>
+        <w:t>padding</w:t>
+      </w:r>
+      <w:proofErr w:type="spellEnd"/>
+      <w:r>
+        <w:rPr>
+          <w:sz w:val="16"/>
+          <w:szCs w:val="16"/>
+          <w:lang w:val="es-MX"/>
+        </w:rPr>
+        <w:t>: 0;</w:t>
+      </w:r>
+    </w:p>
+    <w:p>
+      <w:pPr>
+        <w:spacing w:after="0" w:line="240" w:lineRule="auto"/>
+        <w:rPr>
+          <w:sz w:val="16"/>
+          <w:szCs w:val="16"/>
+          <w:lang w:val="es-MX"/>
+        </w:rPr>
+      </w:pPr>
+      <w:r>
+        <w:rPr>
+          <w:sz w:val="16"/>
+          <w:szCs w:val="16"/>
+          <w:lang w:val="es-MX"/>
+        </w:rPr>
+        <w:t xml:space="preserve">  box-</w:t>
+      </w:r>
+      <w:proofErr w:type="spellStart"/>
+      <w:r>
+        <w:rPr>
+          <w:sz w:val="16"/>
+          <w:szCs w:val="16"/>
+          <w:lang w:val="es-MX"/>
+        </w:rPr>
+        <w:t>sizing</w:t>
+      </w:r>
+      <w:proofErr w:type="spellEnd"/>
+      <w:r>
+        <w:rPr>
+          <w:sz w:val="16"/>
+          <w:szCs w:val="16"/>
+          <w:lang w:val="es-MX"/>
+        </w:rPr>
+        <w:t xml:space="preserve">: </w:t>
+      </w:r>
+      <w:proofErr w:type="spellStart"/>
+      <w:r>
+        <w:rPr>
+          <w:sz w:val="16"/>
+          <w:szCs w:val="16"/>
+          <w:lang w:val="es-MX"/>
+        </w:rPr>
+        <w:t>border</w:t>
+      </w:r>
+      <w:proofErr w:type="spellEnd"/>
+      <w:r>
+        <w:rPr>
+          <w:sz w:val="16"/>
+          <w:szCs w:val="16"/>
+          <w:lang w:val="es-MX"/>
+        </w:rPr>
+        <w:t>-box;</w:t>
+      </w:r>
+    </w:p>
+    <w:p>
+      <w:pPr>
+        <w:spacing w:after="0" w:line="240" w:lineRule="auto"/>
+        <w:rPr>
+          <w:sz w:val="16"/>
+          <w:szCs w:val="16"/>
+          <w:lang w:val="es-MX"/>
+        </w:rPr>
+      </w:pPr>
+      <w:r>
+        <w:rPr>
+          <w:sz w:val="16"/>
+          <w:szCs w:val="16"/>
+          <w:lang w:val="es-MX"/>
+        </w:rPr>
+        <w:t xml:space="preserve">  </w:t>
+      </w:r>
+      <w:proofErr w:type="spellStart"/>
+      <w:r>
+        <w:rPr>
+          <w:sz w:val="16"/>
+          <w:szCs w:val="16"/>
+          <w:lang w:val="es-MX"/>
+        </w:rPr>
+        <w:t>text-decoration</w:t>
+      </w:r>
+      <w:proofErr w:type="spellEnd"/>
+      <w:r>
+        <w:rPr>
+          <w:sz w:val="16"/>
+          <w:szCs w:val="16"/>
+          <w:lang w:val="es-MX"/>
+        </w:rPr>
+        <w:t xml:space="preserve">: </w:t>
+      </w:r>
+      <w:proofErr w:type="spellStart"/>
+      <w:r>
+        <w:rPr>
+          <w:sz w:val="16"/>
+          <w:szCs w:val="16"/>
+          <w:lang w:val="es-MX"/>
+        </w:rPr>
+        <w:t>none</w:t>
+      </w:r>
+      <w:proofErr w:type="spellEnd"/>
+      <w:r>
+        <w:rPr>
+          <w:sz w:val="16"/>
+          <w:szCs w:val="16"/>
+          <w:lang w:val="es-MX"/>
+        </w:rPr>
+        <w:t>;</w:t>
+      </w:r>
+    </w:p>
+    <w:p>
+      <w:pPr>
+        <w:spacing w:after="0" w:line="240" w:lineRule="auto"/>
+        <w:rPr>
+          <w:sz w:val="16"/>
+          <w:szCs w:val="16"/>
+          <w:lang w:val="es-MX"/>
+        </w:rPr>
+      </w:pPr>
+      <w:r>
+        <w:rPr>
+          <w:sz w:val="16"/>
+          <w:szCs w:val="16"/>
+          <w:lang w:val="es-MX"/>
+        </w:rPr>
+        <w:t>}</w:t>
+      </w:r>
+    </w:p>
+    <w:p>
+      <w:pPr>
+        <w:spacing w:after="0" w:line="240" w:lineRule="auto"/>
+        <w:rPr>
+          <w:sz w:val="16"/>
+          <w:szCs w:val="16"/>
+          <w:lang w:val="es-MX"/>
+        </w:rPr>
+      </w:pPr>
+    </w:p>
+    <w:p>
+      <w:pPr>
+        <w:spacing w:after="0" w:line="240" w:lineRule="auto"/>
+        <w:rPr>
+          <w:sz w:val="16"/>
+          <w:szCs w:val="16"/>
+          <w:lang w:val="es-MX"/>
+        </w:rPr>
+      </w:pPr>
+      <w:proofErr w:type="spellStart"/>
+      <w:proofErr w:type="gramStart"/>
+      <w:r>
+        <w:rPr>
+          <w:sz w:val="16"/>
+          <w:szCs w:val="16"/>
+          <w:lang w:val="es-MX"/>
+        </w:rPr>
+        <w:t>body</w:t>
+      </w:r>
+      <w:proofErr w:type="spellEnd"/>
+      <w:r>
+        <w:rPr>
+          <w:sz w:val="16"/>
+          <w:szCs w:val="16"/>
+          <w:lang w:val="es-MX"/>
+        </w:rPr>
+        <w:t>{</w:t>
+      </w:r>
+      <w:proofErr w:type="gramEnd"/>
+    </w:p>
+    <w:p>
+      <w:pPr>
+        <w:spacing w:after="0" w:line="240" w:lineRule="auto"/>
+        <w:rPr>
+          <w:sz w:val="16"/>
+          <w:szCs w:val="16"/>
+          <w:lang w:val="es-MX"/>
+        </w:rPr>
+      </w:pPr>
+      <w:r>
+        <w:rPr>
+          <w:sz w:val="16"/>
+          <w:szCs w:val="16"/>
+          <w:lang w:val="es-MX"/>
+        </w:rPr>
+        <w:t xml:space="preserve">  </w:t>
+      </w:r>
+      <w:proofErr w:type="spellStart"/>
+      <w:r>
+        <w:rPr>
+          <w:sz w:val="16"/>
+          <w:szCs w:val="16"/>
+          <w:lang w:val="es-MX"/>
+        </w:rPr>
+        <w:t>background-image</w:t>
+      </w:r>
+      <w:proofErr w:type="spellEnd"/>
+      <w:r>
+        <w:rPr>
+          <w:sz w:val="16"/>
+          <w:szCs w:val="16"/>
+          <w:lang w:val="es-MX"/>
+        </w:rPr>
+        <w:t xml:space="preserve">: </w:t>
+      </w:r>
+      <w:proofErr w:type="spellStart"/>
+      <w:r>
+        <w:rPr>
+          <w:sz w:val="16"/>
+          <w:szCs w:val="16"/>
+          <w:lang w:val="es-MX"/>
+        </w:rPr>
+        <w:t>url</w:t>
+      </w:r>
+      <w:proofErr w:type="spellEnd"/>
+      <w:r>
+        <w:rPr>
+          <w:sz w:val="16"/>
+          <w:szCs w:val="16"/>
+          <w:lang w:val="es-MX"/>
+        </w:rPr>
+        <w:t>("../</w:t>
+      </w:r>
+      <w:proofErr w:type="spellStart"/>
+      <w:r>
+        <w:rPr>
+          <w:sz w:val="16"/>
+          <w:szCs w:val="16"/>
+          <w:lang w:val="es-MX"/>
+        </w:rPr>
+        <w:t>images</w:t>
+      </w:r>
+      <w:proofErr w:type="spellEnd"/>
+      <w:r>
+        <w:rPr>
+          <w:sz w:val="16"/>
+          <w:szCs w:val="16"/>
+          <w:lang w:val="es-MX"/>
+        </w:rPr>
+        <w:t>/fondo.JPG");</w:t>
+      </w:r>
+    </w:p>
+    <w:p>
+      <w:pPr>
+        <w:spacing w:after="0" w:line="240" w:lineRule="auto"/>
+        <w:rPr>
+          <w:sz w:val="16"/>
+          <w:szCs w:val="16"/>
+          <w:lang w:val="es-MX"/>
+        </w:rPr>
+      </w:pPr>
+      <w:r>
+        <w:rPr>
+          <w:sz w:val="16"/>
+          <w:szCs w:val="16"/>
+          <w:lang w:val="es-MX"/>
+        </w:rPr>
+        <w:t xml:space="preserve">  </w:t>
+      </w:r>
+      <w:proofErr w:type="spellStart"/>
+      <w:r>
+        <w:rPr>
+          <w:sz w:val="16"/>
+          <w:szCs w:val="16"/>
+          <w:lang w:val="es-MX"/>
+        </w:rPr>
+        <w:t>background-repeat</w:t>
+      </w:r>
+      <w:proofErr w:type="spellEnd"/>
+      <w:r>
+        <w:rPr>
+          <w:sz w:val="16"/>
+          <w:szCs w:val="16"/>
+          <w:lang w:val="es-MX"/>
+        </w:rPr>
+        <w:t>: no-</w:t>
+      </w:r>
+      <w:proofErr w:type="spellStart"/>
+      <w:r>
+        <w:rPr>
+          <w:sz w:val="16"/>
+          <w:szCs w:val="16"/>
+          <w:lang w:val="es-MX"/>
+        </w:rPr>
+        <w:t>repeat</w:t>
+      </w:r>
+      <w:proofErr w:type="spellEnd"/>
+      <w:r>
+        <w:rPr>
+          <w:sz w:val="16"/>
+          <w:szCs w:val="16"/>
+          <w:lang w:val="es-MX"/>
+        </w:rPr>
+        <w:t>;</w:t>
+      </w:r>
+    </w:p>
+    <w:p>
+      <w:pPr>
+        <w:spacing w:after="0" w:line="240" w:lineRule="auto"/>
+        <w:rPr>
+          <w:sz w:val="16"/>
+          <w:szCs w:val="16"/>
+          <w:lang w:val="es-MX"/>
+        </w:rPr>
+      </w:pPr>
+      <w:r>
+        <w:rPr>
+          <w:sz w:val="16"/>
+          <w:szCs w:val="16"/>
+          <w:lang w:val="es-MX"/>
+        </w:rPr>
+        <w:t xml:space="preserve">  </w:t>
+      </w:r>
+      <w:proofErr w:type="spellStart"/>
+      <w:r>
+        <w:rPr>
+          <w:sz w:val="16"/>
+          <w:szCs w:val="16"/>
+          <w:lang w:val="es-MX"/>
+        </w:rPr>
+        <w:t>background-size</w:t>
+      </w:r>
+      <w:proofErr w:type="spellEnd"/>
+      <w:r>
+        <w:rPr>
+          <w:sz w:val="16"/>
+          <w:szCs w:val="16"/>
+          <w:lang w:val="es-MX"/>
+        </w:rPr>
+        <w:t xml:space="preserve">: </w:t>
+      </w:r>
+      <w:proofErr w:type="spellStart"/>
+      <w:r>
+        <w:rPr>
+          <w:sz w:val="16"/>
+          <w:szCs w:val="16"/>
+          <w:lang w:val="es-MX"/>
+        </w:rPr>
+        <w:t>cover</w:t>
+      </w:r>
+      <w:proofErr w:type="spellEnd"/>
+      <w:r>
+        <w:rPr>
+          <w:sz w:val="16"/>
+          <w:szCs w:val="16"/>
+          <w:lang w:val="es-MX"/>
+        </w:rPr>
+        <w:t>;</w:t>
+      </w:r>
+    </w:p>
+    <w:p>
+      <w:pPr>
+        <w:spacing w:after="0" w:line="240" w:lineRule="auto"/>
+        <w:rPr>
+          <w:sz w:val="16"/>
+          <w:szCs w:val="16"/>
+          <w:lang w:val="es-MX"/>
+        </w:rPr>
+      </w:pPr>
+      <w:r>
+        <w:rPr>
+          <w:sz w:val="16"/>
+          <w:szCs w:val="16"/>
+          <w:lang w:val="es-MX"/>
+        </w:rPr>
+        <w:t>}</w:t>
+      </w:r>
+    </w:p>
+    <w:p>
+      <w:pPr>
+        <w:spacing w:after="0" w:line="240" w:lineRule="auto"/>
+        <w:rPr>
+          <w:sz w:val="16"/>
+          <w:szCs w:val="16"/>
+          <w:lang w:val="es-MX"/>
+        </w:rPr>
+      </w:pPr>
+    </w:p>
+    <w:p>
+      <w:pPr>
+        <w:spacing w:after="0" w:line="240" w:lineRule="auto"/>
+        <w:rPr>
+          <w:sz w:val="16"/>
+          <w:szCs w:val="16"/>
+          <w:lang w:val="es-MX"/>
+        </w:rPr>
+      </w:pPr>
+      <w:proofErr w:type="gramStart"/>
+      <w:r>
+        <w:rPr>
+          <w:sz w:val="16"/>
+          <w:szCs w:val="16"/>
+          <w:lang w:val="es-MX"/>
+        </w:rPr>
+        <w:t>.App</w:t>
+      </w:r>
+      <w:proofErr w:type="gramEnd"/>
+      <w:r>
+        <w:rPr>
+          <w:sz w:val="16"/>
+          <w:szCs w:val="16"/>
+          <w:lang w:val="es-MX"/>
+        </w:rPr>
+        <w:t>-</w:t>
+      </w:r>
+      <w:proofErr w:type="spellStart"/>
+      <w:r>
+        <w:rPr>
+          <w:sz w:val="16"/>
+          <w:szCs w:val="16"/>
+          <w:lang w:val="es-MX"/>
+        </w:rPr>
+        <w:t>header</w:t>
+      </w:r>
+      <w:proofErr w:type="spellEnd"/>
+      <w:r>
+        <w:rPr>
+          <w:sz w:val="16"/>
+          <w:szCs w:val="16"/>
+          <w:lang w:val="es-MX"/>
+        </w:rPr>
+        <w:t xml:space="preserve"> {</w:t>
+      </w:r>
+    </w:p>
+    <w:p>
+      <w:pPr>
+        <w:spacing w:after="0" w:line="240" w:lineRule="auto"/>
+        <w:rPr>
+          <w:sz w:val="16"/>
+          <w:szCs w:val="16"/>
+          <w:lang w:val="es-MX"/>
+        </w:rPr>
+      </w:pPr>
+      <w:r>
+        <w:rPr>
+          <w:sz w:val="16"/>
+          <w:szCs w:val="16"/>
+          <w:lang w:val="es-MX"/>
+        </w:rPr>
+        <w:t xml:space="preserve">  </w:t>
+      </w:r>
+      <w:proofErr w:type="spellStart"/>
+      <w:r>
+        <w:rPr>
+          <w:sz w:val="16"/>
+          <w:szCs w:val="16"/>
+          <w:lang w:val="es-MX"/>
+        </w:rPr>
+        <w:t>margin</w:t>
+      </w:r>
+      <w:proofErr w:type="spellEnd"/>
+      <w:r>
+        <w:rPr>
+          <w:sz w:val="16"/>
+          <w:szCs w:val="16"/>
+          <w:lang w:val="es-MX"/>
+        </w:rPr>
+        <w:t>: 0;</w:t>
+      </w:r>
+    </w:p>
+    <w:p>
+      <w:pPr>
+        <w:spacing w:after="0" w:line="240" w:lineRule="auto"/>
+        <w:rPr>
+          <w:sz w:val="16"/>
+          <w:szCs w:val="16"/>
+          <w:lang w:val="es-MX"/>
+        </w:rPr>
+      </w:pPr>
+      <w:r>
+        <w:rPr>
+          <w:sz w:val="16"/>
+          <w:szCs w:val="16"/>
+          <w:lang w:val="es-MX"/>
+        </w:rPr>
+        <w:t xml:space="preserve">  </w:t>
+      </w:r>
+      <w:proofErr w:type="spellStart"/>
+      <w:r>
+        <w:rPr>
+          <w:sz w:val="16"/>
+          <w:szCs w:val="16"/>
+          <w:lang w:val="es-MX"/>
+        </w:rPr>
+        <w:t>background</w:t>
+      </w:r>
+      <w:proofErr w:type="spellEnd"/>
+      <w:r>
+        <w:rPr>
+          <w:sz w:val="16"/>
+          <w:szCs w:val="16"/>
+          <w:lang w:val="es-MX"/>
+        </w:rPr>
+        <w:t>-color: #282c34;</w:t>
+      </w:r>
+    </w:p>
+    <w:p>
+      <w:pPr>
+        <w:spacing w:after="0" w:line="240" w:lineRule="auto"/>
+        <w:rPr>
+          <w:sz w:val="16"/>
+          <w:szCs w:val="16"/>
+          <w:lang w:val="es-MX"/>
+        </w:rPr>
+      </w:pPr>
+      <w:r>
+        <w:rPr>
+          <w:sz w:val="16"/>
+          <w:szCs w:val="16"/>
+          <w:lang w:val="es-MX"/>
+        </w:rPr>
+        <w:t xml:space="preserve">  </w:t>
+      </w:r>
+      <w:proofErr w:type="spellStart"/>
+      <w:r>
+        <w:rPr>
+          <w:sz w:val="16"/>
+          <w:szCs w:val="16"/>
+          <w:lang w:val="es-MX"/>
+        </w:rPr>
+        <w:t>height</w:t>
+      </w:r>
+      <w:proofErr w:type="spellEnd"/>
+      <w:r>
+        <w:rPr>
+          <w:sz w:val="16"/>
+          <w:szCs w:val="16"/>
+          <w:lang w:val="es-MX"/>
+        </w:rPr>
+        <w:t>: 10vh;</w:t>
+      </w:r>
+    </w:p>
+    <w:p>
+      <w:pPr>
+        <w:spacing w:after="0" w:line="240" w:lineRule="auto"/>
+        <w:rPr>
+          <w:sz w:val="16"/>
+          <w:szCs w:val="16"/>
+          <w:lang w:val="es-MX"/>
+        </w:rPr>
+      </w:pPr>
+      <w:r>
+        <w:rPr>
+          <w:sz w:val="16"/>
+          <w:szCs w:val="16"/>
+          <w:lang w:val="es-MX"/>
+        </w:rPr>
+        <w:t xml:space="preserve">  </w:t>
+      </w:r>
+      <w:proofErr w:type="spellStart"/>
+      <w:r>
+        <w:rPr>
+          <w:sz w:val="16"/>
+          <w:szCs w:val="16"/>
+          <w:lang w:val="es-MX"/>
+        </w:rPr>
+        <w:t>display</w:t>
+      </w:r>
+      <w:proofErr w:type="spellEnd"/>
+      <w:r>
+        <w:rPr>
+          <w:sz w:val="16"/>
+          <w:szCs w:val="16"/>
+          <w:lang w:val="es-MX"/>
+        </w:rPr>
+        <w:t xml:space="preserve">: </w:t>
+      </w:r>
+      <w:proofErr w:type="spellStart"/>
+      <w:r>
+        <w:rPr>
+          <w:sz w:val="16"/>
+          <w:szCs w:val="16"/>
+          <w:lang w:val="es-MX"/>
+        </w:rPr>
+        <w:t>flex</w:t>
+      </w:r>
+      <w:proofErr w:type="spellEnd"/>
+      <w:r>
+        <w:rPr>
+          <w:sz w:val="16"/>
+          <w:szCs w:val="16"/>
+          <w:lang w:val="es-MX"/>
+        </w:rPr>
+        <w:t>;</w:t>
+      </w:r>
+    </w:p>
+    <w:p>
+      <w:pPr>
+        <w:spacing w:after="0" w:line="240" w:lineRule="auto"/>
+        <w:rPr>
+          <w:sz w:val="16"/>
+          <w:szCs w:val="16"/>
+          <w:lang w:val="es-MX"/>
+        </w:rPr>
+      </w:pPr>
+      <w:r>
+        <w:rPr>
+          <w:sz w:val="16"/>
+          <w:szCs w:val="16"/>
+          <w:lang w:val="es-MX"/>
+        </w:rPr>
+        <w:t xml:space="preserve">  </w:t>
+      </w:r>
+      <w:proofErr w:type="spellStart"/>
+      <w:r>
+        <w:rPr>
+          <w:sz w:val="16"/>
+          <w:szCs w:val="16"/>
+          <w:lang w:val="es-MX"/>
+        </w:rPr>
+        <w:t>align-items</w:t>
+      </w:r>
+      <w:proofErr w:type="spellEnd"/>
+      <w:r>
+        <w:rPr>
+          <w:sz w:val="16"/>
+          <w:szCs w:val="16"/>
+          <w:lang w:val="es-MX"/>
+        </w:rPr>
+        <w:t>: center;</w:t>
+      </w:r>
+    </w:p>
+    <w:p>
+      <w:pPr>
+        <w:spacing w:after="0" w:line="240" w:lineRule="auto"/>
+        <w:rPr>
+          <w:sz w:val="16"/>
+          <w:szCs w:val="16"/>
+          <w:lang w:val="es-MX"/>
+        </w:rPr>
+      </w:pPr>
+      <w:r>
+        <w:rPr>
+          <w:sz w:val="16"/>
+          <w:szCs w:val="16"/>
+          <w:lang w:val="es-MX"/>
+        </w:rPr>
+        <w:t xml:space="preserve">  </w:t>
+      </w:r>
+      <w:proofErr w:type="spellStart"/>
+      <w:r>
+        <w:rPr>
+          <w:sz w:val="16"/>
+          <w:szCs w:val="16"/>
+          <w:lang w:val="es-MX"/>
+        </w:rPr>
+        <w:t>justify-content</w:t>
+      </w:r>
+      <w:proofErr w:type="spellEnd"/>
+      <w:r>
+        <w:rPr>
+          <w:sz w:val="16"/>
+          <w:szCs w:val="16"/>
+          <w:lang w:val="es-MX"/>
+        </w:rPr>
+        <w:t xml:space="preserve">: </w:t>
+      </w:r>
+      <w:proofErr w:type="spellStart"/>
+      <w:r>
+        <w:rPr>
+          <w:sz w:val="16"/>
+          <w:szCs w:val="16"/>
+          <w:lang w:val="es-MX"/>
+        </w:rPr>
+        <w:t>space-evenly</w:t>
+      </w:r>
+      <w:proofErr w:type="spellEnd"/>
+      <w:r>
+        <w:rPr>
+          <w:sz w:val="16"/>
+          <w:szCs w:val="16"/>
+          <w:lang w:val="es-MX"/>
+        </w:rPr>
+        <w:t>;</w:t>
+      </w:r>
+    </w:p>
+    <w:p>
+      <w:pPr>
+        <w:spacing w:after="0" w:line="240" w:lineRule="auto"/>
+        <w:rPr>
+          <w:sz w:val="16"/>
+          <w:szCs w:val="16"/>
+          <w:lang w:val="es-MX"/>
+        </w:rPr>
+      </w:pPr>
+      <w:r>
+        <w:rPr>
+          <w:sz w:val="16"/>
+          <w:szCs w:val="16"/>
+          <w:lang w:val="es-MX"/>
+        </w:rPr>
+        <w:t xml:space="preserve">  </w:t>
+      </w:r>
+      <w:proofErr w:type="spellStart"/>
+      <w:r>
+        <w:rPr>
+          <w:sz w:val="16"/>
+          <w:szCs w:val="16"/>
+          <w:lang w:val="es-MX"/>
+        </w:rPr>
+        <w:t>font-size</w:t>
+      </w:r>
+      <w:proofErr w:type="spellEnd"/>
+      <w:r>
+        <w:rPr>
+          <w:sz w:val="16"/>
+          <w:szCs w:val="16"/>
+          <w:lang w:val="es-MX"/>
+        </w:rPr>
+        <w:t xml:space="preserve">: </w:t>
+      </w:r>
+      <w:proofErr w:type="spellStart"/>
+      <w:proofErr w:type="gramStart"/>
+      <w:r>
+        <w:rPr>
+          <w:sz w:val="16"/>
+          <w:szCs w:val="16"/>
+          <w:lang w:val="es-MX"/>
+        </w:rPr>
+        <w:t>calc</w:t>
+      </w:r>
+      <w:proofErr w:type="spellEnd"/>
+      <w:r>
+        <w:rPr>
+          <w:sz w:val="16"/>
+          <w:szCs w:val="16"/>
+          <w:lang w:val="es-MX"/>
+        </w:rPr>
+        <w:t>(</w:t>
+      </w:r>
+      <w:proofErr w:type="gramEnd"/>
+      <w:r>
+        <w:rPr>
+          <w:sz w:val="16"/>
+          <w:szCs w:val="16"/>
+          <w:lang w:val="es-MX"/>
+        </w:rPr>
+        <w:t>10px + 2vmin);</w:t>
+      </w:r>
+    </w:p>
+    <w:p>
+      <w:pPr>
+        <w:spacing w:after="0" w:line="240" w:lineRule="auto"/>
+        <w:rPr>
+          <w:sz w:val="16"/>
+          <w:szCs w:val="16"/>
+          <w:lang w:val="es-MX"/>
+        </w:rPr>
+      </w:pPr>
+      <w:r>
+        <w:rPr>
+          <w:sz w:val="16"/>
+          <w:szCs w:val="16"/>
+          <w:lang w:val="es-MX"/>
+        </w:rPr>
+        <w:t xml:space="preserve">  color: </w:t>
+      </w:r>
+      <w:proofErr w:type="spellStart"/>
+      <w:r>
+        <w:rPr>
+          <w:sz w:val="16"/>
+          <w:szCs w:val="16"/>
+          <w:lang w:val="es-MX"/>
+        </w:rPr>
+        <w:t>white</w:t>
+      </w:r>
+      <w:proofErr w:type="spellEnd"/>
+      <w:r>
+        <w:rPr>
+          <w:sz w:val="16"/>
+          <w:szCs w:val="16"/>
+          <w:lang w:val="es-MX"/>
+        </w:rPr>
+        <w:t>;</w:t>
+      </w:r>
+    </w:p>
+    <w:p>
+      <w:pPr>
+        <w:spacing w:after="0" w:line="240" w:lineRule="auto"/>
+        <w:rPr>
+          <w:sz w:val="16"/>
+          <w:szCs w:val="16"/>
+          <w:lang w:val="es-MX"/>
+        </w:rPr>
+      </w:pPr>
+      <w:r>
+        <w:rPr>
+          <w:sz w:val="16"/>
+          <w:szCs w:val="16"/>
+          <w:lang w:val="es-MX"/>
+        </w:rPr>
+        <w:t>}</w:t>
+      </w:r>
+    </w:p>
+    <w:p>
+      <w:pPr>
+        <w:spacing w:after="0" w:line="240" w:lineRule="auto"/>
+        <w:rPr>
+          <w:sz w:val="16"/>
+          <w:szCs w:val="16"/>
+          <w:lang w:val="es-MX"/>
+        </w:rPr>
+      </w:pPr>
+    </w:p>
+    <w:p>
+      <w:pPr>
+        <w:spacing w:after="0" w:line="240" w:lineRule="auto"/>
+        <w:rPr>
+          <w:sz w:val="16"/>
+          <w:szCs w:val="16"/>
+          <w:lang w:val="es-MX"/>
+        </w:rPr>
+      </w:pPr>
+      <w:proofErr w:type="spellStart"/>
+      <w:proofErr w:type="gramStart"/>
+      <w:r>
+        <w:rPr>
+          <w:sz w:val="16"/>
+          <w:szCs w:val="16"/>
+          <w:lang w:val="es-MX"/>
+        </w:rPr>
+        <w:t>nav</w:t>
+      </w:r>
+      <w:proofErr w:type="spellEnd"/>
+      <w:r>
+        <w:rPr>
+          <w:sz w:val="16"/>
+          <w:szCs w:val="16"/>
+          <w:lang w:val="es-MX"/>
+        </w:rPr>
+        <w:t>{</w:t>
+      </w:r>
+      <w:proofErr w:type="gramEnd"/>
+    </w:p>
+    <w:p>
+      <w:pPr>
+        <w:spacing w:after="0" w:line="240" w:lineRule="auto"/>
+        <w:rPr>
+          <w:sz w:val="16"/>
+          <w:szCs w:val="16"/>
+          <w:lang w:val="es-MX"/>
+        </w:rPr>
+      </w:pPr>
+      <w:r>
+        <w:rPr>
+          <w:sz w:val="16"/>
+          <w:szCs w:val="16"/>
+          <w:lang w:val="es-MX"/>
+        </w:rPr>
+        <w:t xml:space="preserve">  </w:t>
+      </w:r>
+      <w:proofErr w:type="spellStart"/>
+      <w:r>
+        <w:rPr>
+          <w:sz w:val="16"/>
+          <w:szCs w:val="16"/>
+          <w:lang w:val="es-MX"/>
+        </w:rPr>
+        <w:t>width</w:t>
+      </w:r>
+      <w:proofErr w:type="spellEnd"/>
+      <w:r>
+        <w:rPr>
+          <w:sz w:val="16"/>
+          <w:szCs w:val="16"/>
+          <w:lang w:val="es-MX"/>
+        </w:rPr>
+        <w:t>: 40%;</w:t>
+      </w:r>
+    </w:p>
+    <w:p>
+      <w:pPr>
+        <w:spacing w:after="0" w:line="240" w:lineRule="auto"/>
+        <w:rPr>
+          <w:sz w:val="16"/>
+          <w:szCs w:val="16"/>
+          <w:lang w:val="es-MX"/>
+        </w:rPr>
+      </w:pPr>
+      <w:r>
+        <w:rPr>
+          <w:sz w:val="16"/>
+          <w:szCs w:val="16"/>
+          <w:lang w:val="es-MX"/>
+        </w:rPr>
+        <w:t xml:space="preserve">  </w:t>
+      </w:r>
+      <w:proofErr w:type="spellStart"/>
+      <w:r>
+        <w:rPr>
+          <w:sz w:val="16"/>
+          <w:szCs w:val="16"/>
+          <w:lang w:val="es-MX"/>
+        </w:rPr>
+        <w:t>display</w:t>
+      </w:r>
+      <w:proofErr w:type="spellEnd"/>
+      <w:r>
+        <w:rPr>
+          <w:sz w:val="16"/>
+          <w:szCs w:val="16"/>
+          <w:lang w:val="es-MX"/>
+        </w:rPr>
+        <w:t xml:space="preserve">: </w:t>
+      </w:r>
+      <w:proofErr w:type="spellStart"/>
+      <w:r>
+        <w:rPr>
+          <w:sz w:val="16"/>
+          <w:szCs w:val="16"/>
+          <w:lang w:val="es-MX"/>
+        </w:rPr>
+        <w:t>flex</w:t>
+      </w:r>
+      <w:proofErr w:type="spellEnd"/>
+      <w:r>
+        <w:rPr>
+          <w:sz w:val="16"/>
+          <w:szCs w:val="16"/>
+          <w:lang w:val="es-MX"/>
+        </w:rPr>
+        <w:t>;</w:t>
+      </w:r>
+    </w:p>
+    <w:p>
+      <w:pPr>
+        <w:spacing w:after="0" w:line="240" w:lineRule="auto"/>
+        <w:rPr>
+          <w:sz w:val="16"/>
+          <w:szCs w:val="16"/>
+          <w:lang w:val="es-MX"/>
+        </w:rPr>
+      </w:pPr>
+      <w:r>
+        <w:rPr>
+          <w:sz w:val="16"/>
+          <w:szCs w:val="16"/>
+          <w:lang w:val="es-MX"/>
+        </w:rPr>
+        <w:t xml:space="preserve">  </w:t>
+      </w:r>
+      <w:proofErr w:type="spellStart"/>
+      <w:r>
+        <w:rPr>
+          <w:sz w:val="16"/>
+          <w:szCs w:val="16"/>
+          <w:lang w:val="es-MX"/>
+        </w:rPr>
+        <w:t>align-items</w:t>
+      </w:r>
+      <w:proofErr w:type="spellEnd"/>
+      <w:r>
+        <w:rPr>
+          <w:sz w:val="16"/>
+          <w:szCs w:val="16"/>
+          <w:lang w:val="es-MX"/>
+        </w:rPr>
+        <w:t>: center;</w:t>
+      </w:r>
+    </w:p>
+    <w:p>
+      <w:pPr>
+        <w:spacing w:after="0" w:line="240" w:lineRule="auto"/>
+        <w:rPr>
+          <w:sz w:val="16"/>
+          <w:szCs w:val="16"/>
+          <w:lang w:val="es-MX"/>
+        </w:rPr>
+      </w:pPr>
+      <w:r>
+        <w:rPr>
+          <w:sz w:val="16"/>
+          <w:szCs w:val="16"/>
+          <w:lang w:val="es-MX"/>
+        </w:rPr>
+        <w:t xml:space="preserve">  </w:t>
+      </w:r>
+      <w:proofErr w:type="spellStart"/>
+      <w:r>
+        <w:rPr>
+          <w:sz w:val="16"/>
+          <w:szCs w:val="16"/>
+          <w:lang w:val="es-MX"/>
+        </w:rPr>
+        <w:t>justify-content</w:t>
+      </w:r>
+      <w:proofErr w:type="spellEnd"/>
+      <w:r>
+        <w:rPr>
+          <w:sz w:val="16"/>
+          <w:szCs w:val="16"/>
+          <w:lang w:val="es-MX"/>
+        </w:rPr>
+        <w:t xml:space="preserve">: </w:t>
+      </w:r>
+      <w:proofErr w:type="spellStart"/>
+      <w:r>
+        <w:rPr>
+          <w:sz w:val="16"/>
+          <w:szCs w:val="16"/>
+          <w:lang w:val="es-MX"/>
+        </w:rPr>
+        <w:t>space-evenly</w:t>
+      </w:r>
+      <w:proofErr w:type="spellEnd"/>
+      <w:r>
+        <w:rPr>
+          <w:sz w:val="16"/>
+          <w:szCs w:val="16"/>
+          <w:lang w:val="es-MX"/>
+        </w:rPr>
+        <w:t>;</w:t>
+      </w:r>
+    </w:p>
+    <w:p>
+      <w:pPr>
+        <w:spacing w:after="0" w:line="240" w:lineRule="auto"/>
+        <w:rPr>
+          <w:sz w:val="16"/>
+          <w:szCs w:val="16"/>
+          <w:lang w:val="es-MX"/>
+        </w:rPr>
+      </w:pPr>
+      <w:r>
+        <w:rPr>
+          <w:sz w:val="16"/>
+          <w:szCs w:val="16"/>
+          <w:lang w:val="es-MX"/>
+        </w:rPr>
+        <w:t>}</w:t>
+      </w:r>
+    </w:p>
+    <w:p>
+      <w:pPr>
+        <w:spacing w:after="0" w:line="240" w:lineRule="auto"/>
+        <w:rPr>
+          <w:sz w:val="16"/>
+          <w:szCs w:val="16"/>
+          <w:lang w:val="es-MX"/>
+        </w:rPr>
+      </w:pPr>
+    </w:p>
+    <w:p>
+      <w:pPr>
+        <w:spacing w:after="0" w:line="240" w:lineRule="auto"/>
+        <w:rPr>
+          <w:sz w:val="16"/>
+          <w:szCs w:val="16"/>
+          <w:lang w:val="es-MX"/>
+        </w:rPr>
+      </w:pPr>
+      <w:r>
+        <w:rPr>
+          <w:sz w:val="16"/>
+          <w:szCs w:val="16"/>
+          <w:lang w:val="es-MX"/>
+        </w:rPr>
+        <w:t>.container-</w:t>
+      </w:r>
+      <w:proofErr w:type="spellStart"/>
+      <w:proofErr w:type="gramStart"/>
+      <w:r>
+        <w:rPr>
+          <w:sz w:val="16"/>
+          <w:szCs w:val="16"/>
+          <w:lang w:val="es-MX"/>
+        </w:rPr>
+        <w:t>content</w:t>
+      </w:r>
+      <w:proofErr w:type="spellEnd"/>
+      <w:r>
+        <w:rPr>
+          <w:sz w:val="16"/>
+          <w:szCs w:val="16"/>
+          <w:lang w:val="es-MX"/>
+        </w:rPr>
+        <w:t>{</w:t>
+      </w:r>
+      <w:proofErr w:type="gramEnd"/>
+    </w:p>
+    <w:p>
+      <w:pPr>
+        <w:spacing w:after="0" w:line="240" w:lineRule="auto"/>
+        <w:rPr>
+          <w:sz w:val="16"/>
+          <w:szCs w:val="16"/>
+          <w:lang w:val="es-MX"/>
+        </w:rPr>
+      </w:pPr>
+      <w:r>
+        <w:rPr>
+          <w:sz w:val="16"/>
+          <w:szCs w:val="16"/>
+          <w:lang w:val="es-MX"/>
+        </w:rPr>
+        <w:t xml:space="preserve">  </w:t>
+      </w:r>
+      <w:proofErr w:type="spellStart"/>
+      <w:r>
+        <w:rPr>
+          <w:sz w:val="16"/>
+          <w:szCs w:val="16"/>
+          <w:lang w:val="es-MX"/>
+        </w:rPr>
+        <w:t>width</w:t>
+      </w:r>
+      <w:proofErr w:type="spellEnd"/>
+      <w:r>
+        <w:rPr>
+          <w:sz w:val="16"/>
+          <w:szCs w:val="16"/>
+          <w:lang w:val="es-MX"/>
+        </w:rPr>
+        <w:t>: 80%;</w:t>
+      </w:r>
+    </w:p>
+    <w:p>
+      <w:pPr>
+        <w:spacing w:after="0" w:line="240" w:lineRule="auto"/>
+        <w:rPr>
+          <w:sz w:val="16"/>
+          <w:szCs w:val="16"/>
+          <w:lang w:val="es-MX"/>
+        </w:rPr>
+      </w:pPr>
+      <w:r>
+        <w:rPr>
+          <w:sz w:val="16"/>
+          <w:szCs w:val="16"/>
+          <w:lang w:val="es-MX"/>
+        </w:rPr>
+        <w:t xml:space="preserve">  </w:t>
+      </w:r>
+      <w:proofErr w:type="spellStart"/>
+      <w:r>
+        <w:rPr>
+          <w:sz w:val="16"/>
+          <w:szCs w:val="16"/>
+          <w:lang w:val="es-MX"/>
+        </w:rPr>
+        <w:t>height</w:t>
+      </w:r>
+      <w:proofErr w:type="spellEnd"/>
+      <w:r>
+        <w:rPr>
+          <w:sz w:val="16"/>
+          <w:szCs w:val="16"/>
+          <w:lang w:val="es-MX"/>
+        </w:rPr>
+        <w:t>: 70vh;</w:t>
+      </w:r>
+    </w:p>
+    <w:p>
+      <w:pPr>
+        <w:spacing w:after="0" w:line="240" w:lineRule="auto"/>
+        <w:rPr>
+          <w:sz w:val="16"/>
+          <w:szCs w:val="16"/>
+          <w:lang w:val="es-MX"/>
+        </w:rPr>
+      </w:pPr>
+      <w:r>
+        <w:rPr>
+          <w:sz w:val="16"/>
+          <w:szCs w:val="16"/>
+          <w:lang w:val="es-MX"/>
+        </w:rPr>
+        <w:t xml:space="preserve">  </w:t>
+      </w:r>
+      <w:proofErr w:type="spellStart"/>
+      <w:r>
+        <w:rPr>
+          <w:sz w:val="16"/>
+          <w:szCs w:val="16"/>
+          <w:lang w:val="es-MX"/>
+        </w:rPr>
+        <w:t>margin</w:t>
+      </w:r>
+      <w:proofErr w:type="spellEnd"/>
+      <w:r>
+        <w:rPr>
+          <w:sz w:val="16"/>
+          <w:szCs w:val="16"/>
+          <w:lang w:val="es-MX"/>
+        </w:rPr>
+        <w:t>: 5%;</w:t>
+      </w:r>
+    </w:p>
+    <w:p>
+      <w:pPr>
+        <w:spacing w:after="0" w:line="240" w:lineRule="auto"/>
+        <w:rPr>
+          <w:sz w:val="16"/>
+          <w:szCs w:val="16"/>
+          <w:lang w:val="es-MX"/>
+        </w:rPr>
+      </w:pPr>
+      <w:r>
+        <w:rPr>
+          <w:sz w:val="16"/>
+          <w:szCs w:val="16"/>
+          <w:lang w:val="es-MX"/>
+        </w:rPr>
+        <w:t xml:space="preserve">  </w:t>
+      </w:r>
+      <w:proofErr w:type="spellStart"/>
+      <w:r>
+        <w:rPr>
+          <w:sz w:val="16"/>
+          <w:szCs w:val="16"/>
+          <w:lang w:val="es-MX"/>
+        </w:rPr>
+        <w:t>display</w:t>
+      </w:r>
+      <w:proofErr w:type="spellEnd"/>
+      <w:r>
+        <w:rPr>
+          <w:sz w:val="16"/>
+          <w:szCs w:val="16"/>
+          <w:lang w:val="es-MX"/>
+        </w:rPr>
+        <w:t xml:space="preserve">: </w:t>
+      </w:r>
+      <w:proofErr w:type="spellStart"/>
+      <w:r>
+        <w:rPr>
+          <w:sz w:val="16"/>
+          <w:szCs w:val="16"/>
+          <w:lang w:val="es-MX"/>
+        </w:rPr>
+        <w:t>flex</w:t>
+      </w:r>
+      <w:proofErr w:type="spellEnd"/>
+      <w:r>
+        <w:rPr>
+          <w:sz w:val="16"/>
+          <w:szCs w:val="16"/>
+          <w:lang w:val="es-MX"/>
+        </w:rPr>
+        <w:t>;</w:t>
+      </w:r>
+    </w:p>
+    <w:p>
+      <w:pPr>
+        <w:spacing w:after="0" w:line="240" w:lineRule="auto"/>
+        <w:rPr>
+          <w:sz w:val="16"/>
+          <w:szCs w:val="16"/>
+          <w:lang w:val="es-MX"/>
+        </w:rPr>
+      </w:pPr>
+      <w:r>
+        <w:rPr>
+          <w:sz w:val="16"/>
+          <w:szCs w:val="16"/>
+          <w:lang w:val="es-MX"/>
+        </w:rPr>
+        <w:t xml:space="preserve">  </w:t>
+      </w:r>
+      <w:proofErr w:type="spellStart"/>
+      <w:r>
+        <w:rPr>
+          <w:sz w:val="16"/>
+          <w:szCs w:val="16"/>
+          <w:lang w:val="es-MX"/>
+        </w:rPr>
+        <w:t>flex-direction</w:t>
+      </w:r>
+      <w:proofErr w:type="spellEnd"/>
+      <w:r>
+        <w:rPr>
+          <w:sz w:val="16"/>
+          <w:szCs w:val="16"/>
+          <w:lang w:val="es-MX"/>
+        </w:rPr>
+        <w:t xml:space="preserve">: </w:t>
+      </w:r>
+      <w:proofErr w:type="spellStart"/>
+      <w:r>
+        <w:rPr>
+          <w:sz w:val="16"/>
+          <w:szCs w:val="16"/>
+          <w:lang w:val="es-MX"/>
+        </w:rPr>
+        <w:t>column</w:t>
+      </w:r>
+      <w:proofErr w:type="spellEnd"/>
+      <w:r>
+        <w:rPr>
+          <w:sz w:val="16"/>
+          <w:szCs w:val="16"/>
+          <w:lang w:val="es-MX"/>
+        </w:rPr>
+        <w:t>;</w:t>
+      </w:r>
+    </w:p>
+    <w:p>
+      <w:pPr>
+        <w:spacing w:after="0" w:line="240" w:lineRule="auto"/>
+        <w:rPr>
+          <w:sz w:val="16"/>
+          <w:szCs w:val="16"/>
+          <w:lang w:val="es-MX"/>
+        </w:rPr>
+      </w:pPr>
+      <w:r>
+        <w:rPr>
+          <w:sz w:val="16"/>
+          <w:szCs w:val="16"/>
+          <w:lang w:val="es-MX"/>
+        </w:rPr>
+        <w:t xml:space="preserve">  </w:t>
+      </w:r>
+      <w:proofErr w:type="spellStart"/>
+      <w:r>
+        <w:rPr>
+          <w:sz w:val="16"/>
+          <w:szCs w:val="16"/>
+          <w:lang w:val="es-MX"/>
+        </w:rPr>
+        <w:t>align-items</w:t>
+      </w:r>
+      <w:proofErr w:type="spellEnd"/>
+      <w:r>
+        <w:rPr>
+          <w:sz w:val="16"/>
+          <w:szCs w:val="16"/>
+          <w:lang w:val="es-MX"/>
+        </w:rPr>
+        <w:t>: center;</w:t>
+      </w:r>
+    </w:p>
+    <w:p>
+      <w:pPr>
+        <w:spacing w:after="0" w:line="240" w:lineRule="auto"/>
+        <w:rPr>
+          <w:sz w:val="16"/>
+          <w:szCs w:val="16"/>
+          <w:lang w:val="es-MX"/>
+        </w:rPr>
+      </w:pPr>
+      <w:r>
+        <w:rPr>
+          <w:sz w:val="16"/>
+          <w:szCs w:val="16"/>
+          <w:lang w:val="es-MX"/>
+        </w:rPr>
+        <w:t xml:space="preserve">  </w:t>
+      </w:r>
+      <w:proofErr w:type="spellStart"/>
+      <w:r>
+        <w:rPr>
+          <w:sz w:val="16"/>
+          <w:szCs w:val="16"/>
+          <w:lang w:val="es-MX"/>
+        </w:rPr>
+        <w:t>justify-content</w:t>
+      </w:r>
+      <w:proofErr w:type="spellEnd"/>
+      <w:r>
+        <w:rPr>
+          <w:sz w:val="16"/>
+          <w:szCs w:val="16"/>
+          <w:lang w:val="es-MX"/>
+        </w:rPr>
+        <w:t xml:space="preserve">: </w:t>
+      </w:r>
+      <w:proofErr w:type="spellStart"/>
+      <w:r>
+        <w:rPr>
+          <w:sz w:val="16"/>
+          <w:szCs w:val="16"/>
+          <w:lang w:val="es-MX"/>
+        </w:rPr>
+        <w:t>space-evenly</w:t>
+      </w:r>
+      <w:proofErr w:type="spellEnd"/>
+      <w:r>
+        <w:rPr>
+          <w:sz w:val="16"/>
+          <w:szCs w:val="16"/>
+          <w:lang w:val="es-MX"/>
+        </w:rPr>
+        <w:t>;</w:t>
+      </w:r>
+    </w:p>
+    <w:p>
+      <w:pPr>
+        <w:spacing w:after="0" w:line="240" w:lineRule="auto"/>
+        <w:rPr>
+          <w:sz w:val="16"/>
+          <w:szCs w:val="16"/>
+          <w:lang w:val="es-MX"/>
+        </w:rPr>
+      </w:pPr>
+      <w:r>
+        <w:rPr>
+          <w:sz w:val="16"/>
+          <w:szCs w:val="16"/>
+          <w:lang w:val="es-MX"/>
+        </w:rPr>
+        <w:t xml:space="preserve">  color: </w:t>
+      </w:r>
+      <w:proofErr w:type="spellStart"/>
+      <w:proofErr w:type="gramStart"/>
+      <w:r>
+        <w:rPr>
+          <w:sz w:val="16"/>
+          <w:szCs w:val="16"/>
+          <w:lang w:val="es-MX"/>
+        </w:rPr>
+        <w:t>rgb</w:t>
+      </w:r>
+      <w:proofErr w:type="spellEnd"/>
+      <w:r>
+        <w:rPr>
+          <w:sz w:val="16"/>
+          <w:szCs w:val="16"/>
+          <w:lang w:val="es-MX"/>
+        </w:rPr>
+        <w:t>(</w:t>
+      </w:r>
+      <w:proofErr w:type="gramEnd"/>
+      <w:r>
+        <w:rPr>
+          <w:sz w:val="16"/>
+          <w:szCs w:val="16"/>
+          <w:lang w:val="es-MX"/>
+        </w:rPr>
+        <w:t>1, 16, 56);</w:t>
+      </w:r>
+    </w:p>
+    <w:p>
+      <w:pPr>
+        <w:spacing w:after="0" w:line="240" w:lineRule="auto"/>
+        <w:rPr>
+          <w:sz w:val="16"/>
+          <w:szCs w:val="16"/>
+          <w:lang w:val="es-MX"/>
+        </w:rPr>
+      </w:pPr>
+      <w:r>
+        <w:rPr>
+          <w:sz w:val="16"/>
+          <w:szCs w:val="16"/>
+          <w:lang w:val="es-MX"/>
+        </w:rPr>
+        <w:t xml:space="preserve">  </w:t>
+      </w:r>
+      <w:proofErr w:type="spellStart"/>
+      <w:r>
+        <w:rPr>
+          <w:sz w:val="16"/>
+          <w:szCs w:val="16"/>
+          <w:lang w:val="es-MX"/>
+        </w:rPr>
+        <w:t>font-size</w:t>
+      </w:r>
+      <w:proofErr w:type="spellEnd"/>
+      <w:r>
+        <w:rPr>
+          <w:sz w:val="16"/>
+          <w:szCs w:val="16"/>
+          <w:lang w:val="es-MX"/>
+        </w:rPr>
+        <w:t>: 1.5rem;</w:t>
+      </w:r>
+    </w:p>
+    <w:p>
+      <w:pPr>
+        <w:spacing w:after="0" w:line="240" w:lineRule="auto"/>
+        <w:rPr>
+          <w:sz w:val="16"/>
+          <w:szCs w:val="16"/>
+          <w:lang w:val="es-MX"/>
+        </w:rPr>
+      </w:pPr>
+      <w:r>
+        <w:rPr>
+          <w:sz w:val="16"/>
+          <w:szCs w:val="16"/>
+          <w:lang w:val="es-MX"/>
+        </w:rPr>
+        <w:t>}</w:t>
+      </w:r>
+    </w:p>
+    <w:p>
+      <w:pPr>
+        <w:spacing w:after="0" w:line="240" w:lineRule="auto"/>
+        <w:rPr>
+          <w:sz w:val="16"/>
+          <w:szCs w:val="16"/>
+          <w:lang w:val="es-MX"/>
+        </w:rPr>
+      </w:pPr>
+    </w:p>
+    <w:p>
+      <w:pPr>
+        <w:spacing w:after="0" w:line="240" w:lineRule="auto"/>
+        <w:rPr>
+          <w:sz w:val="16"/>
+          <w:szCs w:val="16"/>
+          <w:lang w:val="es-MX"/>
+        </w:rPr>
+      </w:pPr>
+      <w:r>
+        <w:rPr>
+          <w:sz w:val="16"/>
+          <w:szCs w:val="16"/>
+          <w:lang w:val="es-MX"/>
+        </w:rPr>
+        <w:t>.container-</w:t>
+      </w:r>
+      <w:proofErr w:type="spellStart"/>
+      <w:r>
+        <w:rPr>
+          <w:sz w:val="16"/>
+          <w:szCs w:val="16"/>
+          <w:lang w:val="es-MX"/>
+        </w:rPr>
+        <w:t>content</w:t>
+      </w:r>
+      <w:proofErr w:type="spellEnd"/>
+      <w:r>
+        <w:rPr>
+          <w:sz w:val="16"/>
+          <w:szCs w:val="16"/>
+          <w:lang w:val="es-MX"/>
+        </w:rPr>
+        <w:t xml:space="preserve"> h1{</w:t>
+      </w:r>
+    </w:p>
+    <w:p>
+      <w:pPr>
+        <w:spacing w:after="0" w:line="240" w:lineRule="auto"/>
+        <w:rPr>
+          <w:sz w:val="16"/>
+          <w:szCs w:val="16"/>
+          <w:lang w:val="es-MX"/>
+        </w:rPr>
+      </w:pPr>
+      <w:r>
+        <w:rPr>
+          <w:sz w:val="16"/>
+          <w:szCs w:val="16"/>
+          <w:lang w:val="es-MX"/>
+        </w:rPr>
+        <w:t xml:space="preserve">  color: </w:t>
+      </w:r>
+      <w:proofErr w:type="spellStart"/>
+      <w:r>
+        <w:rPr>
+          <w:sz w:val="16"/>
+          <w:szCs w:val="16"/>
+          <w:lang w:val="es-MX"/>
+        </w:rPr>
+        <w:t>brown</w:t>
+      </w:r>
+      <w:proofErr w:type="spellEnd"/>
+      <w:r>
+        <w:rPr>
+          <w:sz w:val="16"/>
+          <w:szCs w:val="16"/>
+          <w:lang w:val="es-MX"/>
+        </w:rPr>
+        <w:t>;</w:t>
+      </w:r>
+    </w:p>
+    <w:p>
+      <w:pPr>
+        <w:spacing w:after="0" w:line="240" w:lineRule="auto"/>
+        <w:rPr>
+          <w:sz w:val="16"/>
+          <w:szCs w:val="16"/>
+          <w:lang w:val="es-MX"/>
+        </w:rPr>
+      </w:pPr>
+      <w:r>
+        <w:rPr>
+          <w:sz w:val="16"/>
+          <w:szCs w:val="16"/>
+          <w:lang w:val="es-MX"/>
+        </w:rPr>
+        <w:t xml:space="preserve">  </w:t>
+      </w:r>
+      <w:proofErr w:type="spellStart"/>
+      <w:r>
+        <w:rPr>
+          <w:sz w:val="16"/>
+          <w:szCs w:val="16"/>
+          <w:lang w:val="es-MX"/>
+        </w:rPr>
+        <w:t>font-size</w:t>
+      </w:r>
+      <w:proofErr w:type="spellEnd"/>
+      <w:r>
+        <w:rPr>
+          <w:sz w:val="16"/>
+          <w:szCs w:val="16"/>
+          <w:lang w:val="es-MX"/>
+        </w:rPr>
+        <w:t>: 4rem;</w:t>
+      </w:r>
+    </w:p>
+    <w:p>
+      <w:pPr>
+        <w:spacing w:after="0" w:line="240" w:lineRule="auto"/>
+        <w:rPr>
+          <w:sz w:val="16"/>
+          <w:szCs w:val="16"/>
+          <w:lang w:val="es-MX"/>
+        </w:rPr>
+      </w:pPr>
+      <w:r>
+        <w:rPr>
+          <w:sz w:val="16"/>
+          <w:szCs w:val="16"/>
+          <w:lang w:val="es-MX"/>
+        </w:rPr>
+        <w:t>}</w:t>
+      </w:r>
+    </w:p>
+    <w:p>
+      <w:pPr>
+        <w:spacing w:after="0" w:line="240" w:lineRule="auto"/>
+        <w:rPr>
+          <w:sz w:val="16"/>
+          <w:szCs w:val="16"/>
+          <w:lang w:val="es-MX"/>
+        </w:rPr>
+      </w:pPr>
+    </w:p>
+    <w:p>
+      <w:pPr>
+        <w:spacing w:after="0" w:line="240" w:lineRule="auto"/>
+        <w:rPr>
+          <w:sz w:val="16"/>
+          <w:szCs w:val="16"/>
+          <w:lang w:val="es-MX"/>
+        </w:rPr>
+      </w:pPr>
+      <w:r>
+        <w:rPr>
+          <w:sz w:val="16"/>
+          <w:szCs w:val="16"/>
+          <w:lang w:val="es-MX"/>
+        </w:rPr>
+        <w:t>.container-</w:t>
+      </w:r>
+      <w:proofErr w:type="spellStart"/>
+      <w:r>
+        <w:rPr>
+          <w:sz w:val="16"/>
+          <w:szCs w:val="16"/>
+          <w:lang w:val="es-MX"/>
+        </w:rPr>
+        <w:t>content</w:t>
+      </w:r>
+      <w:proofErr w:type="spellEnd"/>
+      <w:r>
+        <w:rPr>
+          <w:sz w:val="16"/>
+          <w:szCs w:val="16"/>
+          <w:lang w:val="es-MX"/>
+        </w:rPr>
+        <w:t xml:space="preserve"> h2{</w:t>
+      </w:r>
+    </w:p>
+    <w:p>
+      <w:pPr>
+        <w:spacing w:after="0" w:line="240" w:lineRule="auto"/>
+        <w:rPr>
+          <w:sz w:val="16"/>
+          <w:szCs w:val="16"/>
+          <w:lang w:val="es-MX"/>
+        </w:rPr>
+      </w:pPr>
+      <w:r>
+        <w:rPr>
+          <w:sz w:val="16"/>
+          <w:szCs w:val="16"/>
+          <w:lang w:val="es-MX"/>
+        </w:rPr>
+        <w:t xml:space="preserve">  color: chocolate;</w:t>
+      </w:r>
+    </w:p>
+    <w:p>
+      <w:pPr>
+        <w:spacing w:after="0" w:line="240" w:lineRule="auto"/>
+        <w:rPr>
+          <w:sz w:val="16"/>
+          <w:szCs w:val="16"/>
+          <w:lang w:val="es-MX"/>
+        </w:rPr>
+      </w:pPr>
+      <w:r>
+        <w:rPr>
+          <w:sz w:val="16"/>
+          <w:szCs w:val="16"/>
+          <w:lang w:val="es-MX"/>
+        </w:rPr>
+        <w:t xml:space="preserve">  </w:t>
+      </w:r>
+      <w:proofErr w:type="spellStart"/>
+      <w:r>
+        <w:rPr>
+          <w:sz w:val="16"/>
+          <w:szCs w:val="16"/>
+          <w:lang w:val="es-MX"/>
+        </w:rPr>
+        <w:t>font-size</w:t>
+      </w:r>
+      <w:proofErr w:type="spellEnd"/>
+      <w:r>
+        <w:rPr>
+          <w:sz w:val="16"/>
+          <w:szCs w:val="16"/>
+          <w:lang w:val="es-MX"/>
+        </w:rPr>
+        <w:t>: 3rem;</w:t>
+      </w:r>
+    </w:p>
+    <w:p>
+      <w:pPr>
+        <w:spacing w:after="0" w:line="240" w:lineRule="auto"/>
+        <w:rPr>
+          <w:sz w:val="16"/>
+          <w:szCs w:val="16"/>
+          <w:lang w:val="es-MX"/>
+        </w:rPr>
+      </w:pPr>
+      <w:r>
+        <w:rPr>
+          <w:sz w:val="16"/>
+          <w:szCs w:val="16"/>
+          <w:lang w:val="es-MX"/>
+        </w:rPr>
+        <w:t>}</w:t>
+      </w:r>
+    </w:p>
+    <w:p>
+      <w:pPr>
+        <w:spacing w:after="0" w:line="240" w:lineRule="auto"/>
+        <w:rPr>
+          <w:sz w:val="16"/>
+          <w:szCs w:val="16"/>
+          <w:lang w:val="es-MX"/>
+        </w:rPr>
+      </w:pPr>
+    </w:p>
+    <w:p>
+      <w:pPr>
+        <w:spacing w:after="0" w:line="240" w:lineRule="auto"/>
+        <w:rPr>
+          <w:sz w:val="16"/>
+          <w:szCs w:val="16"/>
+          <w:lang w:val="es-MX"/>
+        </w:rPr>
+      </w:pPr>
+      <w:r>
+        <w:rPr>
+          <w:sz w:val="16"/>
+          <w:szCs w:val="16"/>
+          <w:lang w:val="es-MX"/>
+        </w:rPr>
+        <w:t>.container-</w:t>
+      </w:r>
+      <w:proofErr w:type="spellStart"/>
+      <w:r>
+        <w:rPr>
+          <w:sz w:val="16"/>
+          <w:szCs w:val="16"/>
+          <w:lang w:val="es-MX"/>
+        </w:rPr>
+        <w:t>content</w:t>
+      </w:r>
+      <w:proofErr w:type="spellEnd"/>
+      <w:r>
+        <w:rPr>
+          <w:sz w:val="16"/>
+          <w:szCs w:val="16"/>
+          <w:lang w:val="es-MX"/>
+        </w:rPr>
+        <w:t xml:space="preserve"> </w:t>
+      </w:r>
+      <w:proofErr w:type="gramStart"/>
+      <w:r>
+        <w:rPr>
+          <w:sz w:val="16"/>
+          <w:szCs w:val="16"/>
+          <w:lang w:val="es-MX"/>
+        </w:rPr>
+        <w:t>input{</w:t>
+      </w:r>
+      <w:proofErr w:type="gramEnd"/>
+    </w:p>
+    <w:p>
+      <w:pPr>
+        <w:spacing w:after="0" w:line="240" w:lineRule="auto"/>
+        <w:rPr>
+          <w:sz w:val="16"/>
+          <w:szCs w:val="16"/>
+          <w:lang w:val="es-MX"/>
+        </w:rPr>
+      </w:pPr>
+      <w:r>
+        <w:rPr>
+          <w:sz w:val="16"/>
+          <w:szCs w:val="16"/>
+          <w:lang w:val="es-MX"/>
+        </w:rPr>
+        <w:t xml:space="preserve">  </w:t>
+      </w:r>
+      <w:proofErr w:type="spellStart"/>
+      <w:r>
+        <w:rPr>
+          <w:sz w:val="16"/>
+          <w:szCs w:val="16"/>
+          <w:lang w:val="es-MX"/>
+        </w:rPr>
+        <w:t>height</w:t>
+      </w:r>
+      <w:proofErr w:type="spellEnd"/>
+      <w:r>
+        <w:rPr>
+          <w:sz w:val="16"/>
+          <w:szCs w:val="16"/>
+          <w:lang w:val="es-MX"/>
+        </w:rPr>
+        <w:t>: 40px;</w:t>
+      </w:r>
+    </w:p>
+    <w:p>
+      <w:pPr>
+        <w:spacing w:after="0" w:line="240" w:lineRule="auto"/>
+        <w:rPr>
+          <w:sz w:val="16"/>
+          <w:szCs w:val="16"/>
+          <w:lang w:val="es-MX"/>
+        </w:rPr>
+      </w:pPr>
+      <w:r>
+        <w:rPr>
+          <w:sz w:val="16"/>
+          <w:szCs w:val="16"/>
+          <w:lang w:val="es-MX"/>
+        </w:rPr>
+        <w:t xml:space="preserve">  </w:t>
+      </w:r>
+      <w:proofErr w:type="spellStart"/>
+      <w:r>
+        <w:rPr>
+          <w:sz w:val="16"/>
+          <w:szCs w:val="16"/>
+          <w:lang w:val="es-MX"/>
+        </w:rPr>
+        <w:t>width</w:t>
+      </w:r>
+      <w:proofErr w:type="spellEnd"/>
+      <w:r>
+        <w:rPr>
+          <w:sz w:val="16"/>
+          <w:szCs w:val="16"/>
+          <w:lang w:val="es-MX"/>
+        </w:rPr>
+        <w:t>: 100%;</w:t>
+      </w:r>
+    </w:p>
+    <w:p>
+      <w:pPr>
+        <w:spacing w:after="0" w:line="240" w:lineRule="auto"/>
+        <w:rPr>
+          <w:sz w:val="16"/>
+          <w:szCs w:val="16"/>
+          <w:lang w:val="es-MX"/>
+        </w:rPr>
+      </w:pPr>
+      <w:r>
+        <w:rPr>
+          <w:sz w:val="16"/>
+          <w:szCs w:val="16"/>
+          <w:lang w:val="es-MX"/>
+        </w:rPr>
+        <w:t xml:space="preserve">  </w:t>
+      </w:r>
+      <w:proofErr w:type="spellStart"/>
+      <w:r>
+        <w:rPr>
+          <w:sz w:val="16"/>
+          <w:szCs w:val="16"/>
+          <w:lang w:val="es-MX"/>
+        </w:rPr>
+        <w:t>text-align</w:t>
+      </w:r>
+      <w:proofErr w:type="spellEnd"/>
+      <w:r>
+        <w:rPr>
+          <w:sz w:val="16"/>
+          <w:szCs w:val="16"/>
+          <w:lang w:val="es-MX"/>
+        </w:rPr>
+        <w:t>: center;</w:t>
+      </w:r>
+    </w:p>
+    <w:p>
+      <w:pPr>
+        <w:spacing w:after="0" w:line="240" w:lineRule="auto"/>
+        <w:rPr>
+          <w:sz w:val="16"/>
+          <w:szCs w:val="16"/>
+          <w:lang w:val="es-MX"/>
+        </w:rPr>
+      </w:pPr>
+      <w:r>
+        <w:rPr>
+          <w:sz w:val="16"/>
+          <w:szCs w:val="16"/>
+          <w:lang w:val="es-MX"/>
+        </w:rPr>
+        <w:t xml:space="preserve">  </w:t>
+      </w:r>
+      <w:proofErr w:type="spellStart"/>
+      <w:r>
+        <w:rPr>
+          <w:sz w:val="16"/>
+          <w:szCs w:val="16"/>
+          <w:lang w:val="es-MX"/>
+        </w:rPr>
+        <w:t>font-size</w:t>
+      </w:r>
+      <w:proofErr w:type="spellEnd"/>
+      <w:r>
+        <w:rPr>
+          <w:sz w:val="16"/>
+          <w:szCs w:val="16"/>
+          <w:lang w:val="es-MX"/>
+        </w:rPr>
+        <w:t>: 25px;</w:t>
+      </w:r>
+    </w:p>
+    <w:p>
+      <w:pPr>
+        <w:spacing w:after="0" w:line="240" w:lineRule="auto"/>
+        <w:rPr>
+          <w:sz w:val="16"/>
+          <w:szCs w:val="16"/>
+          <w:lang w:val="es-MX"/>
+        </w:rPr>
+      </w:pPr>
+      <w:r>
+        <w:rPr>
+          <w:sz w:val="16"/>
+          <w:szCs w:val="16"/>
+          <w:lang w:val="es-MX"/>
+        </w:rPr>
+        <w:t xml:space="preserve">  color: chocolate;</w:t>
+      </w:r>
+    </w:p>
+    <w:p>
+      <w:pPr>
+        <w:spacing w:after="0" w:line="240" w:lineRule="auto"/>
+        <w:rPr>
+          <w:sz w:val="16"/>
+          <w:szCs w:val="16"/>
+          <w:lang w:val="es-MX"/>
+        </w:rPr>
+      </w:pPr>
+      <w:r>
+        <w:rPr>
+          <w:sz w:val="16"/>
+          <w:szCs w:val="16"/>
+          <w:lang w:val="es-MX"/>
+        </w:rPr>
+        <w:t xml:space="preserve">  </w:t>
+      </w:r>
+      <w:proofErr w:type="spellStart"/>
+      <w:r>
+        <w:rPr>
+          <w:sz w:val="16"/>
+          <w:szCs w:val="16"/>
+          <w:lang w:val="es-MX"/>
+        </w:rPr>
+        <w:t>border-radius</w:t>
+      </w:r>
+      <w:proofErr w:type="spellEnd"/>
+      <w:r>
+        <w:rPr>
+          <w:sz w:val="16"/>
+          <w:szCs w:val="16"/>
+          <w:lang w:val="es-MX"/>
+        </w:rPr>
+        <w:t>: 10px;</w:t>
+      </w:r>
+    </w:p>
+    <w:p>
+      <w:pPr>
+        <w:spacing w:after="0" w:line="240" w:lineRule="auto"/>
+        <w:rPr>
+          <w:sz w:val="16"/>
+          <w:szCs w:val="16"/>
+          <w:lang w:val="es-MX"/>
+        </w:rPr>
+      </w:pPr>
+      <w:r>
+        <w:rPr>
+          <w:sz w:val="16"/>
+          <w:szCs w:val="16"/>
+          <w:lang w:val="es-MX"/>
+        </w:rPr>
+        <w:t>}</w:t>
+      </w:r>
+    </w:p>
+    <w:p>
+      <w:pPr>
+        <w:spacing w:after="0" w:line="240" w:lineRule="auto"/>
+        <w:rPr>
+          <w:sz w:val="16"/>
+          <w:szCs w:val="16"/>
+          <w:lang w:val="es-MX"/>
+        </w:rPr>
+      </w:pPr>
+    </w:p>
+    <w:p>
+      <w:pPr>
+        <w:spacing w:after="0" w:line="240" w:lineRule="auto"/>
+        <w:rPr>
+          <w:sz w:val="16"/>
+          <w:szCs w:val="16"/>
+          <w:lang w:val="es-MX"/>
+        </w:rPr>
+      </w:pPr>
+    </w:p>
+    <w:p>
+      <w:pPr>
+        <w:spacing w:after="0" w:line="240" w:lineRule="auto"/>
+        <w:rPr>
+          <w:sz w:val="16"/>
+          <w:szCs w:val="16"/>
+          <w:lang w:val="es-MX"/>
+        </w:rPr>
+      </w:pPr>
+      <w:proofErr w:type="gramStart"/>
+      <w:r>
+        <w:rPr>
+          <w:sz w:val="16"/>
+          <w:szCs w:val="16"/>
+          <w:lang w:val="es-MX"/>
+        </w:rPr>
+        <w:t>.</w:t>
+      </w:r>
+      <w:proofErr w:type="spellStart"/>
+      <w:r>
+        <w:rPr>
+          <w:sz w:val="16"/>
+          <w:szCs w:val="16"/>
+          <w:lang w:val="es-MX"/>
+        </w:rPr>
+        <w:t>btn</w:t>
+      </w:r>
+      <w:proofErr w:type="spellEnd"/>
+      <w:proofErr w:type="gramEnd"/>
+      <w:r>
+        <w:rPr>
+          <w:sz w:val="16"/>
+          <w:szCs w:val="16"/>
+          <w:lang w:val="es-MX"/>
+        </w:rPr>
+        <w:t xml:space="preserve"> {</w:t>
+      </w:r>
+    </w:p>
+    <w:p>
+      <w:pPr>
+        <w:spacing w:after="0" w:line="240" w:lineRule="auto"/>
+        <w:rPr>
+          <w:sz w:val="16"/>
+          <w:szCs w:val="16"/>
+          <w:lang w:val="es-MX"/>
+        </w:rPr>
+      </w:pPr>
+      <w:r>
+        <w:rPr>
+          <w:sz w:val="16"/>
+          <w:szCs w:val="16"/>
+          <w:lang w:val="es-MX"/>
+        </w:rPr>
+        <w:lastRenderedPageBreak/>
+        <w:t xml:space="preserve">  color: #bb6b10;</w:t>
+      </w:r>
+    </w:p>
+    <w:p>
+      <w:pPr>
+        <w:spacing w:after="0" w:line="240" w:lineRule="auto"/>
+        <w:rPr>
+          <w:sz w:val="16"/>
+          <w:szCs w:val="16"/>
+          <w:lang w:val="es-MX"/>
+        </w:rPr>
+      </w:pPr>
+      <w:r>
+        <w:rPr>
+          <w:sz w:val="16"/>
+          <w:szCs w:val="16"/>
+          <w:lang w:val="es-MX"/>
+        </w:rPr>
+        <w:t xml:space="preserve">  </w:t>
+      </w:r>
+      <w:proofErr w:type="spellStart"/>
+      <w:r>
+        <w:rPr>
+          <w:sz w:val="16"/>
+          <w:szCs w:val="16"/>
+          <w:lang w:val="es-MX"/>
+        </w:rPr>
+        <w:t>height</w:t>
+      </w:r>
+      <w:proofErr w:type="spellEnd"/>
+      <w:r>
+        <w:rPr>
+          <w:sz w:val="16"/>
+          <w:szCs w:val="16"/>
+          <w:lang w:val="es-MX"/>
+        </w:rPr>
+        <w:t>: 40px;</w:t>
+      </w:r>
+    </w:p>
+    <w:p>
+      <w:pPr>
+        <w:spacing w:after="0" w:line="240" w:lineRule="auto"/>
+        <w:rPr>
+          <w:sz w:val="16"/>
+          <w:szCs w:val="16"/>
+          <w:lang w:val="es-MX"/>
+        </w:rPr>
+      </w:pPr>
+      <w:r>
+        <w:rPr>
+          <w:sz w:val="16"/>
+          <w:szCs w:val="16"/>
+          <w:lang w:val="es-MX"/>
+        </w:rPr>
+        <w:t xml:space="preserve">  </w:t>
+      </w:r>
+      <w:proofErr w:type="spellStart"/>
+      <w:r>
+        <w:rPr>
+          <w:sz w:val="16"/>
+          <w:szCs w:val="16"/>
+          <w:lang w:val="es-MX"/>
+        </w:rPr>
+        <w:t>font-size</w:t>
+      </w:r>
+      <w:proofErr w:type="spellEnd"/>
+      <w:r>
+        <w:rPr>
+          <w:sz w:val="16"/>
+          <w:szCs w:val="16"/>
+          <w:lang w:val="es-MX"/>
+        </w:rPr>
+        <w:t>: 35px;</w:t>
+      </w:r>
+    </w:p>
+    <w:p>
+      <w:pPr>
+        <w:spacing w:after="0" w:line="240" w:lineRule="auto"/>
+        <w:rPr>
+          <w:sz w:val="16"/>
+          <w:szCs w:val="16"/>
+          <w:lang w:val="es-MX"/>
+        </w:rPr>
+      </w:pPr>
+      <w:r>
+        <w:rPr>
+          <w:sz w:val="16"/>
+          <w:szCs w:val="16"/>
+          <w:lang w:val="es-MX"/>
+        </w:rPr>
+        <w:t xml:space="preserve">  </w:t>
+      </w:r>
+      <w:proofErr w:type="spellStart"/>
+      <w:r>
+        <w:rPr>
+          <w:sz w:val="16"/>
+          <w:szCs w:val="16"/>
+          <w:lang w:val="es-MX"/>
+        </w:rPr>
+        <w:t>background</w:t>
+      </w:r>
+      <w:proofErr w:type="spellEnd"/>
+      <w:r>
+        <w:rPr>
+          <w:sz w:val="16"/>
+          <w:szCs w:val="16"/>
+          <w:lang w:val="es-MX"/>
+        </w:rPr>
+        <w:t xml:space="preserve">-color: </w:t>
+      </w:r>
+      <w:proofErr w:type="spellStart"/>
+      <w:proofErr w:type="gramStart"/>
+      <w:r>
+        <w:rPr>
+          <w:sz w:val="16"/>
+          <w:szCs w:val="16"/>
+          <w:lang w:val="es-MX"/>
+        </w:rPr>
+        <w:t>rgb</w:t>
+      </w:r>
+      <w:proofErr w:type="spellEnd"/>
+      <w:r>
+        <w:rPr>
+          <w:sz w:val="16"/>
+          <w:szCs w:val="16"/>
+          <w:lang w:val="es-MX"/>
+        </w:rPr>
+        <w:t>(</w:t>
+      </w:r>
+      <w:proofErr w:type="gramEnd"/>
+      <w:r>
+        <w:rPr>
+          <w:sz w:val="16"/>
+          <w:szCs w:val="16"/>
+          <w:lang w:val="es-MX"/>
+        </w:rPr>
+        <w:t>243, 23, 7);</w:t>
+      </w:r>
+    </w:p>
+    <w:p>
+      <w:pPr>
+        <w:spacing w:after="0" w:line="240" w:lineRule="auto"/>
+        <w:rPr>
+          <w:sz w:val="16"/>
+          <w:szCs w:val="16"/>
+          <w:lang w:val="es-MX"/>
+        </w:rPr>
+      </w:pPr>
+      <w:r>
+        <w:rPr>
+          <w:sz w:val="16"/>
+          <w:szCs w:val="16"/>
+          <w:lang w:val="es-MX"/>
+        </w:rPr>
+        <w:t xml:space="preserve">  color: </w:t>
+      </w:r>
+      <w:proofErr w:type="spellStart"/>
+      <w:proofErr w:type="gramStart"/>
+      <w:r>
+        <w:rPr>
+          <w:sz w:val="16"/>
+          <w:szCs w:val="16"/>
+          <w:lang w:val="es-MX"/>
+        </w:rPr>
+        <w:t>rgb</w:t>
+      </w:r>
+      <w:proofErr w:type="spellEnd"/>
+      <w:r>
+        <w:rPr>
+          <w:sz w:val="16"/>
+          <w:szCs w:val="16"/>
+          <w:lang w:val="es-MX"/>
+        </w:rPr>
+        <w:t>(</w:t>
+      </w:r>
+      <w:proofErr w:type="gramEnd"/>
+      <w:r>
+        <w:rPr>
+          <w:sz w:val="16"/>
+          <w:szCs w:val="16"/>
+          <w:lang w:val="es-MX"/>
+        </w:rPr>
+        <w:t>235, 226, 226);</w:t>
+      </w:r>
+    </w:p>
+    <w:p>
+      <w:pPr>
+        <w:spacing w:after="0" w:line="240" w:lineRule="auto"/>
+        <w:rPr>
+          <w:sz w:val="16"/>
+          <w:szCs w:val="16"/>
+          <w:lang w:val="es-MX"/>
+        </w:rPr>
+      </w:pPr>
+      <w:r>
+        <w:rPr>
+          <w:sz w:val="16"/>
+          <w:szCs w:val="16"/>
+          <w:lang w:val="es-MX"/>
+        </w:rPr>
+        <w:t xml:space="preserve">  </w:t>
+      </w:r>
+      <w:proofErr w:type="spellStart"/>
+      <w:r>
+        <w:rPr>
+          <w:sz w:val="16"/>
+          <w:szCs w:val="16"/>
+          <w:lang w:val="es-MX"/>
+        </w:rPr>
+        <w:t>padding</w:t>
+      </w:r>
+      <w:proofErr w:type="spellEnd"/>
+      <w:r>
+        <w:rPr>
+          <w:sz w:val="16"/>
+          <w:szCs w:val="16"/>
+          <w:lang w:val="es-MX"/>
+        </w:rPr>
+        <w:t>: 10px;</w:t>
+      </w:r>
+    </w:p>
+    <w:p>
+      <w:pPr>
+        <w:spacing w:after="0" w:line="240" w:lineRule="auto"/>
+        <w:rPr>
+          <w:sz w:val="16"/>
+          <w:szCs w:val="16"/>
+          <w:lang w:val="es-MX"/>
+        </w:rPr>
+      </w:pPr>
+      <w:r>
+        <w:rPr>
+          <w:sz w:val="16"/>
+          <w:szCs w:val="16"/>
+          <w:lang w:val="es-MX"/>
+        </w:rPr>
+        <w:t xml:space="preserve">  </w:t>
+      </w:r>
+      <w:proofErr w:type="spellStart"/>
+      <w:r>
+        <w:rPr>
+          <w:sz w:val="16"/>
+          <w:szCs w:val="16"/>
+          <w:lang w:val="es-MX"/>
+        </w:rPr>
+        <w:t>margin</w:t>
+      </w:r>
+      <w:proofErr w:type="spellEnd"/>
+      <w:r>
+        <w:rPr>
+          <w:sz w:val="16"/>
+          <w:szCs w:val="16"/>
+          <w:lang w:val="es-MX"/>
+        </w:rPr>
+        <w:t>-top: 20px;</w:t>
+      </w:r>
+    </w:p>
+    <w:p>
+      <w:pPr>
+        <w:spacing w:after="0" w:line="240" w:lineRule="auto"/>
+        <w:rPr>
+          <w:sz w:val="16"/>
+          <w:szCs w:val="16"/>
+          <w:lang w:val="es-MX"/>
+        </w:rPr>
+      </w:pPr>
+      <w:r>
+        <w:rPr>
+          <w:sz w:val="16"/>
+          <w:szCs w:val="16"/>
+          <w:lang w:val="es-MX"/>
+        </w:rPr>
+        <w:t xml:space="preserve">  </w:t>
+      </w:r>
+      <w:proofErr w:type="spellStart"/>
+      <w:r>
+        <w:rPr>
+          <w:sz w:val="16"/>
+          <w:szCs w:val="16"/>
+          <w:lang w:val="es-MX"/>
+        </w:rPr>
+        <w:t>border-radius</w:t>
+      </w:r>
+      <w:proofErr w:type="spellEnd"/>
+      <w:r>
+        <w:rPr>
+          <w:sz w:val="16"/>
+          <w:szCs w:val="16"/>
+          <w:lang w:val="es-MX"/>
+        </w:rPr>
+        <w:t>: 10px;</w:t>
+      </w:r>
+    </w:p>
+    <w:p>
+      <w:pPr>
+        <w:spacing w:after="0" w:line="240" w:lineRule="auto"/>
+        <w:rPr>
+          <w:sz w:val="16"/>
+          <w:szCs w:val="16"/>
+          <w:lang w:val="es-MX"/>
+        </w:rPr>
+      </w:pPr>
+      <w:r>
+        <w:rPr>
+          <w:sz w:val="16"/>
+          <w:szCs w:val="16"/>
+          <w:lang w:val="es-MX"/>
+        </w:rPr>
+        <w:t>}</w:t>
+      </w:r>
+    </w:p>
+    <w:p>
+      <w:pPr>
+        <w:rPr>
+          <w:lang w:val="es-MX"/>
+        </w:rPr>
+      </w:pPr>
+    </w:p>
+    <w:p>
+      <w:pPr>
+        <w:rPr>
+          <w:lang w:val="es-MX"/>
+        </w:rPr>
+      </w:pPr>
+      <w:r>
+        <w:rPr>
+          <w:noProof/>
+        </w:rPr>
+        <w:drawing>
+          <wp:inline distT="0" distB="0" distL="0" distR="0" wp14:anchorId="2E786014" wp14:editId="4B363590">
+            <wp:extent cx="5612130" cy="3155315"/>
+            <wp:effectExtent l="0" t="0" r="7620" b="6985"/>
+            <wp:docPr id="1823657188" name="Imagen 1"/>
+            <wp:cNvGraphicFramePr>
+              <a:graphicFrameLocks xmlns:a="http://schemas.openxmlformats.org/drawingml/2006/main" noChangeAspect="1"/>
+            </wp:cNvGraphicFramePr>
+            <a:graphic xmlns:a="http://schemas.openxmlformats.org/drawingml/2006/main">
+              <a:graphicData uri="http://schemas.openxmlformats.org/drawingml/2006/picture">
+                <pic:pic xmlns:pic="http://schemas.openxmlformats.org/drawingml/2006/picture">
+                  <pic:nvPicPr>
+                    <pic:cNvPr id="1823657188" name=""/>
+                    <pic:cNvPicPr/>
+                  </pic:nvPicPr>
+                  <pic:blipFill>
+                    <a:blip r:embed="rId36"/>
+                    <a:stretch>
+                      <a:fillRect/>
+                    </a:stretch>
+                  </pic:blipFill>
+                  <pic:spPr>
+                    <a:xfrm>
+                      <a:off x="0" y="0"/>
+                      <a:ext cx="5612130" cy="3155315"/>
+                    </a:xfrm>
+                    <a:prstGeom prst="rect">
+                      <a:avLst/>
+                    </a:prstGeom>
+                  </pic:spPr>
+                </pic:pic>
+              </a:graphicData>
+            </a:graphic>
+          </wp:inline>
+        </w:drawing>
+      </w:r>
+    </w:p>
+    <w:p>
+      <w:pPr>
+        <w:rPr>
+          <w:lang w:val="es-MX"/>
+        </w:rPr>
+      </w:pPr>
+    </w:p>
+    <w:p>
+      <w:pPr>
+        <w:rPr>
+          <w:lang w:val="es-MX"/>
+        </w:rPr>
+      </w:pPr>
+    </w:p>
+    <w:p>
+      <w:pPr>
+        <w:rPr>
+          <w:lang w:val="es-MX"/>
+        </w:rPr>
+      </w:pPr>
+    </w:p>
+    <w:p>
+      <w:pPr>
         <w:rPr>
           <w:lang w:val="es-MX"/>
         </w:rPr>
@@ -1470,7 +5998,6 @@
     <w:next w:val="Normal"/>
     <w:link w:val="Ttulo2Car"/>
     <w:uiPriority w:val="9"/>
-    <w:semiHidden/>
     <w:unhideWhenUsed/>
     <w:qFormat/>
     <w:rsid w:val="001D13EE"/>
@@ -1493,7 +6020,6 @@
     <w:next w:val="Normal"/>
     <w:link w:val="Ttulo3Car"/>
     <w:uiPriority w:val="9"/>
-    <w:semiHidden/>
     <w:unhideWhenUsed/>
     <w:qFormat/>
     <w:rsid w:val="001D13EE"/>
@@ -1516,7 +6042,6 @@
     <w:next w:val="Normal"/>
     <w:link w:val="Ttulo4Car"/>
     <w:uiPriority w:val="9"/>
-    <w:semiHidden/>
     <w:unhideWhenUsed/>
     <w:qFormat/>
     <w:rsid w:val="001D13EE"/>
@@ -1686,7 +6211,6 @@
     <w:basedOn w:val="Fuentedeprrafopredeter"/>
     <w:link w:val="Ttulo2"/>
     <w:uiPriority w:val="9"/>
-    <w:semiHidden/>
     <w:rsid w:val="001D13EE"/>
     <w:rPr>
       <w:rFonts w:asciiTheme="majorHAnsi" w:eastAsiaTheme="majorEastAsia" w:hAnsiTheme="majorHAnsi" w:cstheme="majorBidi"/>
@@ -1700,7 +6224,6 @@
     <w:basedOn w:val="Fuentedeprrafopredeter"/>
     <w:link w:val="Ttulo3"/>
     <w:uiPriority w:val="9"/>
-    <w:semiHidden/>
     <w:rsid w:val="001D13EE"/>
     <w:rPr>
       <w:rFonts w:eastAsiaTheme="majorEastAsia" w:cstheme="majorBidi"/>
@@ -1714,7 +6237,6 @@
     <w:basedOn w:val="Fuentedeprrafopredeter"/>
     <w:link w:val="Ttulo4"/>
     <w:uiPriority w:val="9"/>
-    <w:semiHidden/>
     <w:rsid w:val="001D13EE"/>
     <w:rPr>
       <w:rFonts w:eastAsiaTheme="majorEastAsia" w:cstheme="majorBidi"/>

</xml_diff>